<commit_message>
added different templates files for "xt" and "xt bund" download product templates in zip format if external product template is selected convert http urls into https format for download external product templates fixed Apache POI: {placeholder} is treated as different runs so the placeholders were not replaced
</commit_message>
<xml_diff>
--- a/server/src/main/resources/project_template.docx
+++ b/server/src/main/resources/project_template.docx
@@ -39,14 +39,27 @@
       </w:r>
     </w:p>
     <w:p/>
-    <w:p/>
-    <w:p/>
+    <w:p>
+      <w:pPr>
+        <w:rPr>
+          <w:rFonts w:ascii="Arial Narrow" w:hAnsi="Arial Narrow"/>
+        </w:rPr>
+      </w:pPr>
+    </w:p>
+    <w:p>
+      <w:pPr>
+        <w:rPr>
+          <w:rFonts w:ascii="Arial Narrow" w:hAnsi="Arial Narrow"/>
+        </w:rPr>
+      </w:pPr>
+    </w:p>
     <w:p>
       <w:pPr>
         <w:pStyle w:val="Textkrper"/>
         <w:jc w:val="center"/>
         <w:rPr>
           <w:rStyle w:val="V-Modell-XTInstruction"/>
+          <w:rFonts w:ascii="Arial Narrow" w:hAnsi="Arial Narrow"/>
           <w:b/>
           <w:bCs/>
         </w:rPr>
@@ -54,6 +67,7 @@
       <w:r>
         <w:rPr>
           <w:rStyle w:val="V-Modell-XTInstruction"/>
+          <w:rFonts w:ascii="Arial Narrow" w:hAnsi="Arial Narrow"/>
           <w:b/>
           <w:bCs/>
         </w:rPr>
@@ -65,6 +79,7 @@
         <w:pStyle w:val="Textkrper"/>
         <w:jc w:val="center"/>
         <w:rPr>
+          <w:rFonts w:ascii="Arial Narrow" w:hAnsi="Arial Narrow"/>
           <w:b/>
           <w:bCs/>
         </w:rPr>
@@ -72,6 +87,7 @@
       <w:r>
         <w:rPr>
           <w:rStyle w:val="V-Modell-XTInstruction"/>
+          <w:rFonts w:ascii="Arial Narrow" w:hAnsi="Arial Narrow"/>
           <w:b/>
           <w:bCs/>
         </w:rPr>
@@ -85,10 +101,12 @@
         <w:jc w:val="center"/>
         <w:rPr>
           <w:rStyle w:val="V-Modell-XTInstruction"/>
-        </w:rPr>
-      </w:pPr>
-      <w:r>
-        <w:rPr>
+          <w:rFonts w:ascii="Arial Narrow" w:hAnsi="Arial Narrow"/>
+        </w:rPr>
+      </w:pPr>
+      <w:r>
+        <w:rPr>
+          <w:rFonts w:ascii="Arial Narrow" w:hAnsi="Arial Narrow"/>
           <w:b/>
           <w:bCs/>
         </w:rPr>
@@ -101,6 +119,7 @@
         <w:spacing w:after="240"/>
         <w:jc w:val="center"/>
         <w:rPr>
+          <w:rFonts w:ascii="Arial Narrow" w:hAnsi="Arial Narrow"/>
           <w:b/>
           <w:bCs/>
         </w:rPr>
@@ -108,6 +127,7 @@
       <w:r>
         <w:rPr>
           <w:rStyle w:val="V-Modell-XTInstruction"/>
+          <w:rFonts w:ascii="Arial Narrow" w:hAnsi="Arial Narrow"/>
         </w:rPr>
         <w:t>{product.name}</w:t>
       </w:r>
@@ -119,9 +139,13 @@
         <w:suppressAutoHyphens w:val="0"/>
         <w:spacing w:after="240"/>
         <w:jc w:val="center"/>
-      </w:pPr>
-      <w:r>
-        <w:rPr>
+        <w:rPr>
+          <w:rFonts w:ascii="Arial Narrow" w:hAnsi="Arial Narrow"/>
+        </w:rPr>
+      </w:pPr>
+      <w:r>
+        <w:rPr>
+          <w:rFonts w:ascii="Arial Narrow" w:hAnsi="Arial Narrow"/>
           <w:b/>
           <w:bCs/>
         </w:rPr>
@@ -130,7 +154,7 @@
       <w:r>
         <w:rPr>
           <w:rStyle w:val="V-Modell-XTInstruction"/>
-          <w:sz w:val="28"/>
+          <w:rFonts w:ascii="Arial Narrow" w:hAnsi="Arial Narrow"/>
         </w:rPr>
         <w:t>0.1</w:t>
       </w:r>
@@ -179,12 +203,14 @@
               <w:pStyle w:val="TabellenInhalt"/>
               <w:rPr>
                 <w:rStyle w:val="V-Modell-XTInstruction"/>
-                <w:sz w:val="20"/>
-                <w:szCs w:val="20"/>
-              </w:rPr>
-            </w:pPr>
-            <w:r>
-              <w:rPr>
+                <w:rFonts w:ascii="Arial Narrow" w:hAnsi="Arial Narrow"/>
+                <w:sz w:val="20"/>
+                <w:szCs w:val="20"/>
+              </w:rPr>
+            </w:pPr>
+            <w:r>
+              <w:rPr>
+                <w:rFonts w:ascii="Arial Narrow" w:hAnsi="Arial Narrow"/>
                 <w:b/>
                 <w:bCs/>
                 <w:sz w:val="20"/>
@@ -212,10 +238,16 @@
               <w:tabs>
                 <w:tab w:val="right" w:pos="5115"/>
               </w:tabs>
+              <w:rPr>
+                <w:rFonts w:ascii="Times New Roman" w:hAnsi="Times New Roman" w:cs="Times New Roman"/>
+                <w:sz w:val="20"/>
+                <w:szCs w:val="20"/>
+              </w:rPr>
             </w:pPr>
             <w:r>
               <w:rPr>
                 <w:rStyle w:val="V-Modell-XTInstruction"/>
+                <w:rFonts w:ascii="Times New Roman" w:hAnsi="Times New Roman" w:cs="Times New Roman"/>
                 <w:sz w:val="20"/>
                 <w:szCs w:val="20"/>
               </w:rPr>
@@ -237,9 +269,15 @@
           <w:p>
             <w:pPr>
               <w:pStyle w:val="TabellenInhalt"/>
-            </w:pPr>
-            <w:r>
-              <w:rPr>
+              <w:rPr>
+                <w:rFonts w:ascii="Arial Narrow" w:hAnsi="Arial Narrow"/>
+                <w:sz w:val="20"/>
+                <w:szCs w:val="20"/>
+              </w:rPr>
+            </w:pPr>
+            <w:r>
+              <w:rPr>
+                <w:rFonts w:ascii="Arial Narrow" w:hAnsi="Arial Narrow"/>
                 <w:b/>
                 <w:bCs/>
                 <w:sz w:val="20"/>
@@ -263,6 +301,11 @@
           <w:p>
             <w:pPr>
               <w:pStyle w:val="TabellenInhalt"/>
+              <w:rPr>
+                <w:rFonts w:ascii="Times New Roman" w:hAnsi="Times New Roman" w:cs="Times New Roman"/>
+                <w:sz w:val="20"/>
+                <w:szCs w:val="20"/>
+              </w:rPr>
             </w:pPr>
           </w:p>
         </w:tc>
@@ -280,9 +323,15 @@
           <w:p>
             <w:pPr>
               <w:pStyle w:val="TabellenInhalt"/>
-            </w:pPr>
-            <w:r>
-              <w:rPr>
+              <w:rPr>
+                <w:rFonts w:ascii="Arial Narrow" w:hAnsi="Arial Narrow"/>
+                <w:sz w:val="20"/>
+                <w:szCs w:val="20"/>
+              </w:rPr>
+            </w:pPr>
+            <w:r>
+              <w:rPr>
+                <w:rFonts w:ascii="Arial Narrow" w:hAnsi="Arial Narrow"/>
                 <w:b/>
                 <w:bCs/>
                 <w:sz w:val="20"/>
@@ -309,9 +358,37 @@
               <w:tabs>
                 <w:tab w:val="right" w:pos="5115"/>
               </w:tabs>
-            </w:pPr>
-            <w:r>
-              <w:t>{responsible}</w:t>
+              <w:rPr>
+                <w:rFonts w:ascii="Times New Roman" w:hAnsi="Times New Roman" w:cs="Times New Roman"/>
+                <w:sz w:val="20"/>
+                <w:szCs w:val="20"/>
+              </w:rPr>
+            </w:pPr>
+            <w:r>
+              <w:rPr>
+                <w:rFonts w:ascii="Times New Roman" w:hAnsi="Times New Roman" w:cs="Times New Roman"/>
+                <w:sz w:val="20"/>
+                <w:szCs w:val="20"/>
+              </w:rPr>
+              <w:t>{</w:t>
+            </w:r>
+            <w:proofErr w:type="spellStart"/>
+            <w:r>
+              <w:rPr>
+                <w:rFonts w:ascii="Times New Roman" w:hAnsi="Times New Roman" w:cs="Times New Roman"/>
+                <w:sz w:val="20"/>
+                <w:szCs w:val="20"/>
+              </w:rPr>
+              <w:t>responsible</w:t>
+            </w:r>
+            <w:proofErr w:type="spellEnd"/>
+            <w:r>
+              <w:rPr>
+                <w:rFonts w:ascii="Times New Roman" w:hAnsi="Times New Roman" w:cs="Times New Roman"/>
+                <w:sz w:val="20"/>
+                <w:szCs w:val="20"/>
+              </w:rPr>
+              <w:t>}</w:t>
             </w:r>
           </w:p>
         </w:tc>
@@ -329,9 +406,15 @@
           <w:p>
             <w:pPr>
               <w:pStyle w:val="TabellenInhalt"/>
-            </w:pPr>
-            <w:r>
-              <w:rPr>
+              <w:rPr>
+                <w:rFonts w:ascii="Arial Narrow" w:hAnsi="Arial Narrow"/>
+                <w:sz w:val="20"/>
+                <w:szCs w:val="20"/>
+              </w:rPr>
+            </w:pPr>
+            <w:r>
+              <w:rPr>
+                <w:rFonts w:ascii="Arial Narrow" w:hAnsi="Arial Narrow"/>
                 <w:b/>
                 <w:bCs/>
                 <w:sz w:val="20"/>
@@ -355,6 +438,11 @@
           <w:p>
             <w:pPr>
               <w:pStyle w:val="TabellenInhalt"/>
+              <w:rPr>
+                <w:rFonts w:ascii="Times New Roman" w:hAnsi="Times New Roman" w:cs="Times New Roman"/>
+                <w:sz w:val="20"/>
+                <w:szCs w:val="20"/>
+              </w:rPr>
             </w:pPr>
           </w:p>
         </w:tc>
@@ -372,9 +460,15 @@
           <w:p>
             <w:pPr>
               <w:pStyle w:val="TabellenInhalt"/>
-            </w:pPr>
-            <w:r>
-              <w:rPr>
+              <w:rPr>
+                <w:rFonts w:ascii="Arial Narrow" w:hAnsi="Arial Narrow"/>
+                <w:sz w:val="20"/>
+                <w:szCs w:val="20"/>
+              </w:rPr>
+            </w:pPr>
+            <w:r>
+              <w:rPr>
+                <w:rFonts w:ascii="Arial Narrow" w:hAnsi="Arial Narrow"/>
                 <w:b/>
                 <w:bCs/>
                 <w:sz w:val="20"/>
@@ -398,9 +492,15 @@
           <w:p>
             <w:pPr>
               <w:pStyle w:val="TabellenInhalt"/>
-            </w:pPr>
-            <w:r>
-              <w:rPr>
+              <w:rPr>
+                <w:rFonts w:ascii="Times New Roman" w:hAnsi="Times New Roman" w:cs="Times New Roman"/>
+                <w:sz w:val="20"/>
+                <w:szCs w:val="20"/>
+              </w:rPr>
+            </w:pPr>
+            <w:r>
+              <w:rPr>
+                <w:rFonts w:ascii="Times New Roman" w:hAnsi="Times New Roman" w:cs="Times New Roman"/>
                 <w:sz w:val="20"/>
                 <w:szCs w:val="20"/>
               </w:rPr>
@@ -423,9 +523,15 @@
           <w:p>
             <w:pPr>
               <w:pStyle w:val="TabellenInhalt"/>
-            </w:pPr>
-            <w:r>
-              <w:rPr>
+              <w:rPr>
+                <w:rFonts w:ascii="Arial Narrow" w:hAnsi="Arial Narrow"/>
+                <w:sz w:val="20"/>
+                <w:szCs w:val="20"/>
+              </w:rPr>
+            </w:pPr>
+            <w:r>
+              <w:rPr>
+                <w:rFonts w:ascii="Arial Narrow" w:hAnsi="Arial Narrow"/>
                 <w:b/>
                 <w:bCs/>
                 <w:sz w:val="20"/>
@@ -447,8 +553,19 @@
           <w:p>
             <w:pPr>
               <w:pStyle w:val="TabellenInhalt"/>
-            </w:pPr>
-            <w:r>
+              <w:jc w:val="center"/>
+              <w:rPr>
+                <w:rFonts w:ascii="Times New Roman" w:hAnsi="Times New Roman" w:cs="Times New Roman"/>
+                <w:sz w:val="20"/>
+                <w:szCs w:val="20"/>
+              </w:rPr>
+            </w:pPr>
+            <w:r>
+              <w:rPr>
+                <w:rFonts w:ascii="Times New Roman" w:hAnsi="Times New Roman" w:cs="Times New Roman"/>
+                <w:sz w:val="20"/>
+                <w:szCs w:val="20"/>
+              </w:rPr>
               <w:t>X</w:t>
             </w:r>
           </w:p>
@@ -466,8 +583,18 @@
           <w:p>
             <w:pPr>
               <w:pStyle w:val="TabellenInhalt"/>
-            </w:pPr>
-            <w:r>
+              <w:rPr>
+                <w:rFonts w:ascii="Times New Roman" w:hAnsi="Times New Roman" w:cs="Times New Roman"/>
+                <w:sz w:val="20"/>
+                <w:szCs w:val="20"/>
+              </w:rPr>
+            </w:pPr>
+            <w:r>
+              <w:rPr>
+                <w:rFonts w:ascii="Times New Roman" w:hAnsi="Times New Roman" w:cs="Times New Roman"/>
+                <w:sz w:val="20"/>
+                <w:szCs w:val="20"/>
+              </w:rPr>
               <w:t>in Bearbeitung</w:t>
             </w:r>
           </w:p>
@@ -487,6 +614,7 @@
             <w:pPr>
               <w:pStyle w:val="TabellenInhalt"/>
               <w:rPr>
+                <w:rFonts w:ascii="Arial Narrow" w:hAnsi="Arial Narrow"/>
                 <w:b/>
                 <w:bCs/>
                 <w:sz w:val="20"/>
@@ -507,6 +635,11 @@
           <w:p>
             <w:pPr>
               <w:pStyle w:val="TabellenInhalt"/>
+              <w:rPr>
+                <w:rFonts w:ascii="Times New Roman" w:hAnsi="Times New Roman" w:cs="Times New Roman"/>
+                <w:sz w:val="20"/>
+                <w:szCs w:val="20"/>
+              </w:rPr>
             </w:pPr>
           </w:p>
         </w:tc>
@@ -523,8 +656,18 @@
           <w:p>
             <w:pPr>
               <w:pStyle w:val="TabellenInhalt"/>
-            </w:pPr>
-            <w:r>
+              <w:rPr>
+                <w:rFonts w:ascii="Times New Roman" w:hAnsi="Times New Roman" w:cs="Times New Roman"/>
+                <w:sz w:val="20"/>
+                <w:szCs w:val="20"/>
+              </w:rPr>
+            </w:pPr>
+            <w:r>
+              <w:rPr>
+                <w:rFonts w:ascii="Times New Roman" w:hAnsi="Times New Roman" w:cs="Times New Roman"/>
+                <w:sz w:val="20"/>
+                <w:szCs w:val="20"/>
+              </w:rPr>
               <w:t>vorgelegt</w:t>
             </w:r>
           </w:p>
@@ -545,6 +688,7 @@
             <w:pPr>
               <w:pStyle w:val="TabellenInhalt"/>
               <w:rPr>
+                <w:rFonts w:ascii="Arial Narrow" w:hAnsi="Arial Narrow"/>
                 <w:b/>
                 <w:bCs/>
                 <w:sz w:val="20"/>
@@ -565,6 +709,11 @@
           <w:p>
             <w:pPr>
               <w:pStyle w:val="TabellenInhalt"/>
+              <w:rPr>
+                <w:rFonts w:ascii="Times New Roman" w:hAnsi="Times New Roman" w:cs="Times New Roman"/>
+                <w:sz w:val="20"/>
+                <w:szCs w:val="20"/>
+              </w:rPr>
             </w:pPr>
           </w:p>
         </w:tc>
@@ -581,8 +730,18 @@
           <w:p>
             <w:pPr>
               <w:pStyle w:val="TabellenInhalt"/>
-            </w:pPr>
-            <w:r>
+              <w:rPr>
+                <w:rFonts w:ascii="Times New Roman" w:hAnsi="Times New Roman" w:cs="Times New Roman"/>
+                <w:sz w:val="20"/>
+                <w:szCs w:val="20"/>
+              </w:rPr>
+            </w:pPr>
+            <w:r>
+              <w:rPr>
+                <w:rFonts w:ascii="Times New Roman" w:hAnsi="Times New Roman" w:cs="Times New Roman"/>
+                <w:sz w:val="20"/>
+                <w:szCs w:val="20"/>
+              </w:rPr>
               <w:t>fertig gestellt</w:t>
             </w:r>
           </w:p>
@@ -601,9 +760,15 @@
           <w:p>
             <w:pPr>
               <w:pStyle w:val="TabellenInhalt"/>
-            </w:pPr>
-            <w:r>
-              <w:rPr>
+              <w:rPr>
+                <w:rFonts w:ascii="Arial Narrow" w:hAnsi="Arial Narrow"/>
+                <w:sz w:val="20"/>
+                <w:szCs w:val="20"/>
+              </w:rPr>
+            </w:pPr>
+            <w:r>
+              <w:rPr>
+                <w:rFonts w:ascii="Arial Narrow" w:hAnsi="Arial Narrow"/>
                 <w:b/>
                 <w:bCs/>
                 <w:sz w:val="20"/>
@@ -628,29 +793,53 @@
             <w:pPr>
               <w:pStyle w:val="TabellenInhalt"/>
               <w:rPr>
+                <w:rFonts w:ascii="Times New Roman" w:hAnsi="Times New Roman" w:cs="Times New Roman"/>
+                <w:sz w:val="20"/>
+                <w:szCs w:val="20"/>
                 <w:lang w:val="en-GB"/>
               </w:rPr>
             </w:pPr>
             <w:r>
+              <w:rPr>
+                <w:rFonts w:ascii="Times New Roman" w:hAnsi="Times New Roman" w:cs="Times New Roman"/>
+                <w:sz w:val="20"/>
+                <w:szCs w:val="20"/>
+              </w:rPr>
               <w:fldChar w:fldCharType="begin"/>
             </w:r>
             <w:r>
               <w:rPr>
+                <w:rFonts w:ascii="Times New Roman" w:hAnsi="Times New Roman" w:cs="Times New Roman"/>
+                <w:sz w:val="20"/>
+                <w:szCs w:val="20"/>
                 <w:lang w:val="en-GB"/>
               </w:rPr>
               <w:instrText xml:space="preserve"> FILENAME \p </w:instrText>
             </w:r>
             <w:r>
+              <w:rPr>
+                <w:rFonts w:ascii="Times New Roman" w:hAnsi="Times New Roman" w:cs="Times New Roman"/>
+                <w:sz w:val="20"/>
+                <w:szCs w:val="20"/>
+              </w:rPr>
               <w:fldChar w:fldCharType="separate"/>
             </w:r>
             <w:r>
               <w:rPr>
+                <w:rFonts w:ascii="Times New Roman" w:hAnsi="Times New Roman" w:cs="Times New Roman"/>
                 <w:noProof/>
+                <w:sz w:val="20"/>
+                <w:szCs w:val="20"/>
                 <w:lang w:val="en-GB"/>
               </w:rPr>
               <w:t>C:\Users\obermeier\Downloads\project_template.docx</w:t>
             </w:r>
             <w:r>
+              <w:rPr>
+                <w:rFonts w:ascii="Times New Roman" w:hAnsi="Times New Roman" w:cs="Times New Roman"/>
+                <w:sz w:val="20"/>
+                <w:szCs w:val="20"/>
+              </w:rPr>
               <w:fldChar w:fldCharType="end"/>
             </w:r>
           </w:p>
@@ -670,11 +859,14 @@
             <w:pPr>
               <w:pStyle w:val="TabellenInhalt"/>
               <w:rPr>
-                <w:sz w:val="20"/>
-              </w:rPr>
-            </w:pPr>
-            <w:r>
-              <w:rPr>
+                <w:rFonts w:ascii="Arial Narrow" w:hAnsi="Arial Narrow"/>
+                <w:sz w:val="20"/>
+                <w:szCs w:val="20"/>
+              </w:rPr>
+            </w:pPr>
+            <w:r>
+              <w:rPr>
+                <w:rFonts w:ascii="Arial Narrow" w:hAnsi="Arial Narrow"/>
                 <w:b/>
                 <w:bCs/>
                 <w:sz w:val="20"/>
@@ -698,12 +890,37 @@
           <w:p>
             <w:pPr>
               <w:pStyle w:val="TabellenInhalt"/>
-            </w:pPr>
-            <w:r>
-              <w:rPr>
-                <w:sz w:val="20"/>
-              </w:rPr>
-              <w:t>2.2</w:t>
+              <w:rPr>
+                <w:rFonts w:ascii="Times New Roman" w:hAnsi="Times New Roman" w:cs="Times New Roman"/>
+                <w:sz w:val="20"/>
+                <w:szCs w:val="20"/>
+              </w:rPr>
+            </w:pPr>
+            <w:r>
+              <w:rPr>
+                <w:rFonts w:ascii="Times New Roman" w:hAnsi="Times New Roman" w:cs="Times New Roman"/>
+                <w:sz w:val="20"/>
+                <w:szCs w:val="20"/>
+              </w:rPr>
+              <w:t>{</w:t>
+            </w:r>
+            <w:proofErr w:type="spellStart"/>
+            <w:r>
+              <w:rPr>
+                <w:rFonts w:ascii="Times New Roman" w:hAnsi="Times New Roman" w:cs="Times New Roman"/>
+                <w:sz w:val="20"/>
+                <w:szCs w:val="20"/>
+              </w:rPr>
+              <w:t>version</w:t>
+            </w:r>
+            <w:proofErr w:type="spellEnd"/>
+            <w:r>
+              <w:rPr>
+                <w:rFonts w:ascii="Times New Roman" w:hAnsi="Times New Roman" w:cs="Times New Roman"/>
+                <w:sz w:val="20"/>
+                <w:szCs w:val="20"/>
+              </w:rPr>
+              <w:t>}</w:t>
             </w:r>
           </w:p>
         </w:tc>
@@ -715,11 +932,15 @@
         <w:pStyle w:val="V-Modell-XTProduktbeispieleberschrift"/>
         <w:pageBreakBefore/>
         <w:rPr>
+          <w:rFonts w:ascii="Arial Narrow" w:hAnsi="Arial Narrow"/>
           <w:sz w:val="21"/>
           <w:szCs w:val="21"/>
         </w:rPr>
       </w:pPr>
       <w:r>
+        <w:rPr>
+          <w:rFonts w:ascii="Arial Narrow" w:hAnsi="Arial Narrow"/>
+        </w:rPr>
         <w:lastRenderedPageBreak/>
         <w:t>Weitere Produktinformationen</w:t>
       </w:r>
@@ -758,13 +979,19 @@
           <w:p>
             <w:pPr>
               <w:pStyle w:val="TabellenInhalt"/>
-            </w:pPr>
-            <w:r>
-              <w:rPr>
-                <w:b/>
-                <w:bCs/>
-                <w:sz w:val="21"/>
-                <w:szCs w:val="21"/>
+              <w:rPr>
+                <w:rFonts w:ascii="Arial Narrow" w:hAnsi="Arial Narrow"/>
+                <w:sz w:val="20"/>
+                <w:szCs w:val="20"/>
+              </w:rPr>
+            </w:pPr>
+            <w:r>
+              <w:rPr>
+                <w:rFonts w:ascii="Arial Narrow" w:hAnsi="Arial Narrow"/>
+                <w:b/>
+                <w:bCs/>
+                <w:sz w:val="20"/>
+                <w:szCs w:val="20"/>
               </w:rPr>
               <w:t>Mitwirkend</w:t>
             </w:r>
@@ -782,8 +1009,38 @@
             <w:shd w:val="clear" w:color="auto" w:fill="auto"/>
           </w:tcPr>
           <w:p>
-            <w:r>
-              <w:t>{participants}</w:t>
+            <w:pPr>
+              <w:rPr>
+                <w:rFonts w:ascii="Times New Roman" w:hAnsi="Times New Roman" w:cs="Times New Roman"/>
+                <w:sz w:val="20"/>
+                <w:szCs w:val="20"/>
+              </w:rPr>
+            </w:pPr>
+            <w:r>
+              <w:rPr>
+                <w:rFonts w:ascii="Times New Roman" w:hAnsi="Times New Roman" w:cs="Times New Roman"/>
+                <w:sz w:val="20"/>
+                <w:szCs w:val="20"/>
+              </w:rPr>
+              <w:t>{</w:t>
+            </w:r>
+            <w:proofErr w:type="spellStart"/>
+            <w:r>
+              <w:rPr>
+                <w:rFonts w:ascii="Times New Roman" w:hAnsi="Times New Roman" w:cs="Times New Roman"/>
+                <w:sz w:val="20"/>
+                <w:szCs w:val="20"/>
+              </w:rPr>
+              <w:t>participants</w:t>
+            </w:r>
+            <w:proofErr w:type="spellEnd"/>
+            <w:r>
+              <w:rPr>
+                <w:rFonts w:ascii="Times New Roman" w:hAnsi="Times New Roman" w:cs="Times New Roman"/>
+                <w:sz w:val="20"/>
+                <w:szCs w:val="20"/>
+              </w:rPr>
+              <w:t>}</w:t>
             </w:r>
           </w:p>
         </w:tc>
@@ -801,9 +1058,15 @@
           <w:p>
             <w:pPr>
               <w:pStyle w:val="TabellenInhalt"/>
-            </w:pPr>
-            <w:r>
-              <w:rPr>
+              <w:rPr>
+                <w:rFonts w:ascii="Arial Narrow" w:hAnsi="Arial Narrow"/>
+                <w:sz w:val="20"/>
+                <w:szCs w:val="20"/>
+              </w:rPr>
+            </w:pPr>
+            <w:r>
+              <w:rPr>
+                <w:rFonts w:ascii="Arial Narrow" w:hAnsi="Arial Narrow"/>
                 <w:b/>
                 <w:bCs/>
                 <w:sz w:val="20"/>
@@ -826,8 +1089,18 @@
           <w:p>
             <w:pPr>
               <w:pStyle w:val="TabellenInhalt"/>
-            </w:pPr>
-            <w:r>
+              <w:rPr>
+                <w:rFonts w:ascii="Times New Roman" w:hAnsi="Times New Roman" w:cs="Times New Roman"/>
+                <w:sz w:val="20"/>
+                <w:szCs w:val="20"/>
+              </w:rPr>
+            </w:pPr>
+            <w:r>
+              <w:rPr>
+                <w:rFonts w:ascii="Times New Roman" w:hAnsi="Times New Roman" w:cs="Times New Roman"/>
+                <w:sz w:val="20"/>
+                <w:szCs w:val="20"/>
+              </w:rPr>
               <w:t xml:space="preserve">Initial Extern </w:t>
             </w:r>
           </w:p>
@@ -838,11 +1111,15 @@
       <w:pPr>
         <w:pStyle w:val="V-Modell-XTProduktbeispieleberschrift"/>
         <w:rPr>
+          <w:rFonts w:ascii="Arial Narrow" w:hAnsi="Arial Narrow"/>
           <w:sz w:val="20"/>
           <w:szCs w:val="20"/>
         </w:rPr>
       </w:pPr>
       <w:r>
+        <w:rPr>
+          <w:rFonts w:ascii="Arial Narrow" w:hAnsi="Arial Narrow"/>
+        </w:rPr>
         <w:t>Änderungsverzeichnis</w:t>
       </w:r>
     </w:p>
@@ -884,6 +1161,7 @@
               <w:pStyle w:val="TabellenInhalt"/>
               <w:jc w:val="center"/>
               <w:rPr>
+                <w:rFonts w:ascii="Arial Narrow" w:hAnsi="Arial Narrow"/>
                 <w:b/>
                 <w:bCs/>
                 <w:sz w:val="20"/>
@@ -906,14 +1184,16 @@
               <w:pStyle w:val="TabellenInhalt"/>
               <w:jc w:val="center"/>
               <w:rPr>
-                <w:b/>
-                <w:bCs/>
-                <w:sz w:val="20"/>
-                <w:szCs w:val="20"/>
-              </w:rPr>
-            </w:pPr>
-            <w:r>
-              <w:rPr>
+                <w:rFonts w:ascii="Arial Narrow" w:hAnsi="Arial Narrow"/>
+                <w:b/>
+                <w:bCs/>
+                <w:sz w:val="20"/>
+                <w:szCs w:val="20"/>
+              </w:rPr>
+            </w:pPr>
+            <w:r>
+              <w:rPr>
+                <w:rFonts w:ascii="Arial Narrow" w:hAnsi="Arial Narrow"/>
                 <w:b/>
                 <w:bCs/>
                 <w:sz w:val="20"/>
@@ -938,6 +1218,7 @@
               <w:pStyle w:val="TabellenInhalt"/>
               <w:jc w:val="center"/>
               <w:rPr>
+                <w:rFonts w:ascii="Arial Narrow" w:hAnsi="Arial Narrow"/>
                 <w:b/>
                 <w:bCs/>
                 <w:sz w:val="20"/>
@@ -962,14 +1243,16 @@
               <w:pStyle w:val="TabellenInhalt"/>
               <w:jc w:val="center"/>
               <w:rPr>
-                <w:b/>
-                <w:bCs/>
-                <w:sz w:val="20"/>
-                <w:szCs w:val="20"/>
-              </w:rPr>
-            </w:pPr>
-            <w:r>
-              <w:rPr>
+                <w:rFonts w:ascii="Arial Narrow" w:hAnsi="Arial Narrow"/>
+                <w:b/>
+                <w:bCs/>
+                <w:sz w:val="20"/>
+                <w:szCs w:val="20"/>
+              </w:rPr>
+            </w:pPr>
+            <w:r>
+              <w:rPr>
+                <w:rFonts w:ascii="Arial Narrow" w:hAnsi="Arial Narrow"/>
                 <w:b/>
                 <w:bCs/>
                 <w:sz w:val="20"/>
@@ -994,14 +1277,16 @@
               <w:pStyle w:val="TabellenInhalt"/>
               <w:jc w:val="center"/>
               <w:rPr>
-                <w:b/>
-                <w:bCs/>
-                <w:sz w:val="20"/>
-                <w:szCs w:val="20"/>
-              </w:rPr>
-            </w:pPr>
-            <w:r>
-              <w:rPr>
+                <w:rFonts w:ascii="Arial Narrow" w:hAnsi="Arial Narrow"/>
+                <w:b/>
+                <w:bCs/>
+                <w:sz w:val="20"/>
+                <w:szCs w:val="20"/>
+              </w:rPr>
+            </w:pPr>
+            <w:r>
+              <w:rPr>
+                <w:rFonts w:ascii="Arial Narrow" w:hAnsi="Arial Narrow"/>
                 <w:b/>
                 <w:bCs/>
                 <w:sz w:val="20"/>
@@ -1026,6 +1311,7 @@
               <w:pStyle w:val="TabellenInhalt"/>
               <w:jc w:val="center"/>
               <w:rPr>
+                <w:rFonts w:ascii="Arial Narrow" w:hAnsi="Arial Narrow"/>
                 <w:b/>
                 <w:bCs/>
                 <w:sz w:val="20"/>
@@ -1049,6 +1335,7 @@
               <w:pStyle w:val="TabellenInhalt"/>
               <w:jc w:val="center"/>
               <w:rPr>
+                <w:rFonts w:ascii="Arial Narrow" w:hAnsi="Arial Narrow"/>
                 <w:b/>
                 <w:bCs/>
                 <w:sz w:val="20"/>
@@ -1065,7 +1352,7 @@
             <w:tcBorders>
               <w:top w:val="single" w:sz="1" w:space="0" w:color="000000"/>
               <w:left w:val="single" w:sz="1" w:space="0" w:color="000000"/>
-              <w:bottom w:val="single" w:sz="1" w:space="0" w:color="000000"/>
+              <w:bottom w:val="single" w:sz="4" w:space="0" w:color="auto"/>
               <w:right w:val="single" w:sz="1" w:space="0" w:color="000000"/>
             </w:tcBorders>
             <w:shd w:val="clear" w:color="auto" w:fill="C0C0C0"/>
@@ -1075,14 +1362,16 @@
               <w:pStyle w:val="TabellenInhalt"/>
               <w:jc w:val="center"/>
               <w:rPr>
-                <w:b/>
-                <w:bCs/>
-                <w:sz w:val="20"/>
-                <w:szCs w:val="20"/>
-              </w:rPr>
-            </w:pPr>
-            <w:r>
-              <w:rPr>
+                <w:rFonts w:ascii="Arial Narrow" w:hAnsi="Arial Narrow"/>
+                <w:b/>
+                <w:bCs/>
+                <w:sz w:val="20"/>
+                <w:szCs w:val="20"/>
+              </w:rPr>
+            </w:pPr>
+            <w:r>
+              <w:rPr>
+                <w:rFonts w:ascii="Arial Narrow" w:hAnsi="Arial Narrow"/>
                 <w:b/>
                 <w:bCs/>
                 <w:sz w:val="20"/>
@@ -1098,7 +1387,7 @@
             <w:tcBorders>
               <w:top w:val="single" w:sz="1" w:space="0" w:color="000000"/>
               <w:left w:val="single" w:sz="1" w:space="0" w:color="000000"/>
-              <w:bottom w:val="single" w:sz="1" w:space="0" w:color="000000"/>
+              <w:bottom w:val="single" w:sz="4" w:space="0" w:color="auto"/>
               <w:right w:val="single" w:sz="1" w:space="0" w:color="000000"/>
             </w:tcBorders>
             <w:shd w:val="clear" w:color="auto" w:fill="C0C0C0"/>
@@ -1108,14 +1397,16 @@
               <w:pStyle w:val="TabellenInhalt"/>
               <w:jc w:val="center"/>
               <w:rPr>
-                <w:b/>
-                <w:bCs/>
-                <w:sz w:val="20"/>
-                <w:szCs w:val="20"/>
-              </w:rPr>
-            </w:pPr>
-            <w:r>
-              <w:rPr>
+                <w:rFonts w:ascii="Arial Narrow" w:hAnsi="Arial Narrow"/>
+                <w:b/>
+                <w:bCs/>
+                <w:sz w:val="20"/>
+                <w:szCs w:val="20"/>
+              </w:rPr>
+            </w:pPr>
+            <w:r>
+              <w:rPr>
+                <w:rFonts w:ascii="Arial Narrow" w:hAnsi="Arial Narrow"/>
                 <w:b/>
                 <w:bCs/>
                 <w:sz w:val="20"/>
@@ -1131,7 +1422,7 @@
             <w:tcBorders>
               <w:top w:val="single" w:sz="1" w:space="0" w:color="000000"/>
               <w:left w:val="single" w:sz="1" w:space="0" w:color="000000"/>
-              <w:bottom w:val="single" w:sz="1" w:space="0" w:color="000000"/>
+              <w:bottom w:val="single" w:sz="4" w:space="0" w:color="auto"/>
               <w:right w:val="single" w:sz="1" w:space="0" w:color="000000"/>
             </w:tcBorders>
             <w:shd w:val="clear" w:color="auto" w:fill="C0C0C0"/>
@@ -1141,14 +1432,16 @@
               <w:pStyle w:val="TabellenInhalt"/>
               <w:jc w:val="center"/>
               <w:rPr>
-                <w:b/>
-                <w:bCs/>
-                <w:sz w:val="20"/>
-                <w:szCs w:val="20"/>
-              </w:rPr>
-            </w:pPr>
-            <w:r>
-              <w:rPr>
+                <w:rFonts w:ascii="Arial Narrow" w:hAnsi="Arial Narrow"/>
+                <w:b/>
+                <w:bCs/>
+                <w:sz w:val="20"/>
+                <w:szCs w:val="20"/>
+              </w:rPr>
+            </w:pPr>
+            <w:r>
+              <w:rPr>
+                <w:rFonts w:ascii="Arial Narrow" w:hAnsi="Arial Narrow"/>
                 <w:b/>
                 <w:bCs/>
                 <w:sz w:val="20"/>
@@ -1163,7 +1456,7 @@
             <w:tcW w:w="1218" w:type="dxa"/>
             <w:tcBorders>
               <w:left w:val="single" w:sz="1" w:space="0" w:color="000000"/>
-              <w:bottom w:val="single" w:sz="1" w:space="0" w:color="000000"/>
+              <w:bottom w:val="single" w:sz="4" w:space="0" w:color="auto"/>
             </w:tcBorders>
             <w:shd w:val="clear" w:color="auto" w:fill="C0C0C0"/>
           </w:tcPr>
@@ -1172,14 +1465,16 @@
               <w:pStyle w:val="TabellenInhalt"/>
               <w:jc w:val="center"/>
               <w:rPr>
-                <w:b/>
-                <w:bCs/>
-                <w:sz w:val="20"/>
-                <w:szCs w:val="20"/>
-              </w:rPr>
-            </w:pPr>
-            <w:r>
-              <w:rPr>
+                <w:rFonts w:ascii="Arial Narrow" w:hAnsi="Arial Narrow"/>
+                <w:b/>
+                <w:bCs/>
+                <w:sz w:val="20"/>
+                <w:szCs w:val="20"/>
+              </w:rPr>
+            </w:pPr>
+            <w:r>
+              <w:rPr>
+                <w:rFonts w:ascii="Arial Narrow" w:hAnsi="Arial Narrow"/>
                 <w:b/>
                 <w:bCs/>
                 <w:sz w:val="20"/>
@@ -1194,7 +1489,7 @@
             <w:tcW w:w="2707" w:type="dxa"/>
             <w:tcBorders>
               <w:left w:val="single" w:sz="1" w:space="0" w:color="000000"/>
-              <w:bottom w:val="single" w:sz="1" w:space="0" w:color="000000"/>
+              <w:bottom w:val="single" w:sz="4" w:space="0" w:color="auto"/>
             </w:tcBorders>
             <w:shd w:val="clear" w:color="auto" w:fill="C0C0C0"/>
           </w:tcPr>
@@ -1203,14 +1498,16 @@
               <w:pStyle w:val="TabellenInhalt"/>
               <w:jc w:val="center"/>
               <w:rPr>
-                <w:b/>
-                <w:bCs/>
-                <w:sz w:val="20"/>
-                <w:szCs w:val="20"/>
-              </w:rPr>
-            </w:pPr>
-            <w:r>
-              <w:rPr>
+                <w:rFonts w:ascii="Arial Narrow" w:hAnsi="Arial Narrow"/>
+                <w:b/>
+                <w:bCs/>
+                <w:sz w:val="20"/>
+                <w:szCs w:val="20"/>
+              </w:rPr>
+            </w:pPr>
+            <w:r>
+              <w:rPr>
+                <w:rFonts w:ascii="Arial Narrow" w:hAnsi="Arial Narrow"/>
                 <w:b/>
                 <w:bCs/>
                 <w:sz w:val="20"/>
@@ -1225,7 +1522,7 @@
             <w:tcW w:w="798" w:type="dxa"/>
             <w:tcBorders>
               <w:left w:val="single" w:sz="1" w:space="0" w:color="000000"/>
-              <w:bottom w:val="single" w:sz="1" w:space="0" w:color="000000"/>
+              <w:bottom w:val="single" w:sz="4" w:space="0" w:color="auto"/>
               <w:right w:val="single" w:sz="1" w:space="0" w:color="000000"/>
             </w:tcBorders>
             <w:shd w:val="clear" w:color="auto" w:fill="C0C0C0"/>
@@ -1235,14 +1532,16 @@
               <w:pStyle w:val="TabellenInhalt"/>
               <w:jc w:val="center"/>
               <w:rPr>
-                <w:b/>
-                <w:bCs/>
-                <w:sz w:val="20"/>
-                <w:szCs w:val="20"/>
-              </w:rPr>
-            </w:pPr>
-            <w:r>
-              <w:rPr>
+                <w:rFonts w:ascii="Arial Narrow" w:hAnsi="Arial Narrow"/>
+                <w:b/>
+                <w:bCs/>
+                <w:sz w:val="20"/>
+                <w:szCs w:val="20"/>
+              </w:rPr>
+            </w:pPr>
+            <w:r>
+              <w:rPr>
+                <w:rFonts w:ascii="Arial Narrow" w:hAnsi="Arial Narrow"/>
                 <w:b/>
                 <w:bCs/>
                 <w:sz w:val="20"/>
@@ -1257,7 +1556,7 @@
             <w:tcW w:w="1658" w:type="dxa"/>
             <w:tcBorders>
               <w:left w:val="single" w:sz="1" w:space="0" w:color="000000"/>
-              <w:bottom w:val="single" w:sz="1" w:space="0" w:color="000000"/>
+              <w:bottom w:val="single" w:sz="4" w:space="0" w:color="auto"/>
               <w:right w:val="single" w:sz="1" w:space="0" w:color="000000"/>
             </w:tcBorders>
             <w:shd w:val="clear" w:color="auto" w:fill="C0C0C0"/>
@@ -1266,9 +1565,13 @@
             <w:pPr>
               <w:pStyle w:val="TabellenInhalt"/>
               <w:jc w:val="center"/>
-            </w:pPr>
-            <w:r>
-              <w:rPr>
+              <w:rPr>
+                <w:rFonts w:ascii="Arial Narrow" w:hAnsi="Arial Narrow"/>
+              </w:rPr>
+            </w:pPr>
+            <w:r>
+              <w:rPr>
+                <w:rFonts w:ascii="Arial Narrow" w:hAnsi="Arial Narrow"/>
                 <w:b/>
                 <w:bCs/>
                 <w:sz w:val="20"/>
@@ -1284,8 +1587,10 @@
           <w:tcPr>
             <w:tcW w:w="503" w:type="dxa"/>
             <w:tcBorders>
-              <w:left w:val="single" w:sz="1" w:space="0" w:color="000000"/>
-              <w:bottom w:val="single" w:sz="1" w:space="0" w:color="000000"/>
+              <w:top w:val="single" w:sz="4" w:space="0" w:color="auto"/>
+              <w:left w:val="single" w:sz="4" w:space="0" w:color="auto"/>
+              <w:bottom w:val="single" w:sz="4" w:space="0" w:color="auto"/>
+              <w:right w:val="single" w:sz="4" w:space="0" w:color="auto"/>
             </w:tcBorders>
             <w:shd w:val="clear" w:color="auto" w:fill="auto"/>
           </w:tcPr>
@@ -1294,12 +1599,14 @@
               <w:pStyle w:val="TabellenInhalt"/>
               <w:jc w:val="center"/>
               <w:rPr>
-                <w:sz w:val="20"/>
-                <w:szCs w:val="20"/>
-              </w:rPr>
-            </w:pPr>
-            <w:r>
-              <w:rPr>
+                <w:rFonts w:ascii="Times New Roman" w:hAnsi="Times New Roman" w:cs="Times New Roman"/>
+                <w:sz w:val="20"/>
+                <w:szCs w:val="20"/>
+              </w:rPr>
+            </w:pPr>
+            <w:r>
+              <w:rPr>
+                <w:rFonts w:ascii="Times New Roman" w:hAnsi="Times New Roman" w:cs="Times New Roman"/>
                 <w:sz w:val="20"/>
                 <w:szCs w:val="20"/>
               </w:rPr>
@@ -1311,8 +1618,10 @@
           <w:tcPr>
             <w:tcW w:w="1304" w:type="dxa"/>
             <w:tcBorders>
-              <w:left w:val="single" w:sz="1" w:space="0" w:color="000000"/>
-              <w:bottom w:val="single" w:sz="1" w:space="0" w:color="000000"/>
+              <w:top w:val="single" w:sz="4" w:space="0" w:color="auto"/>
+              <w:left w:val="single" w:sz="4" w:space="0" w:color="auto"/>
+              <w:bottom w:val="single" w:sz="4" w:space="0" w:color="auto"/>
+              <w:right w:val="single" w:sz="4" w:space="0" w:color="auto"/>
             </w:tcBorders>
             <w:shd w:val="clear" w:color="auto" w:fill="auto"/>
           </w:tcPr>
@@ -1321,6 +1630,7 @@
               <w:pStyle w:val="TabellenInhalt"/>
               <w:jc w:val="center"/>
               <w:rPr>
+                <w:rFonts w:ascii="Times New Roman" w:hAnsi="Times New Roman" w:cs="Times New Roman"/>
                 <w:sz w:val="20"/>
                 <w:szCs w:val="20"/>
               </w:rPr>
@@ -1331,8 +1641,10 @@
           <w:tcPr>
             <w:tcW w:w="884" w:type="dxa"/>
             <w:tcBorders>
-              <w:left w:val="single" w:sz="1" w:space="0" w:color="000000"/>
-              <w:bottom w:val="single" w:sz="1" w:space="0" w:color="000000"/>
+              <w:top w:val="single" w:sz="4" w:space="0" w:color="auto"/>
+              <w:left w:val="single" w:sz="4" w:space="0" w:color="auto"/>
+              <w:bottom w:val="single" w:sz="4" w:space="0" w:color="auto"/>
+              <w:right w:val="single" w:sz="4" w:space="0" w:color="auto"/>
             </w:tcBorders>
             <w:shd w:val="clear" w:color="auto" w:fill="auto"/>
           </w:tcPr>
@@ -1341,12 +1653,14 @@
               <w:pStyle w:val="TabellenInhalt"/>
               <w:jc w:val="center"/>
               <w:rPr>
-                <w:sz w:val="20"/>
-                <w:szCs w:val="20"/>
-              </w:rPr>
-            </w:pPr>
-            <w:r>
-              <w:rPr>
+                <w:rFonts w:ascii="Times New Roman" w:hAnsi="Times New Roman" w:cs="Times New Roman"/>
+                <w:sz w:val="20"/>
+                <w:szCs w:val="20"/>
+              </w:rPr>
+            </w:pPr>
+            <w:r>
+              <w:rPr>
+                <w:rFonts w:ascii="Times New Roman" w:hAnsi="Times New Roman" w:cs="Times New Roman"/>
                 <w:sz w:val="20"/>
                 <w:szCs w:val="20"/>
               </w:rPr>
@@ -1358,8 +1672,10 @@
           <w:tcPr>
             <w:tcW w:w="1218" w:type="dxa"/>
             <w:tcBorders>
-              <w:left w:val="single" w:sz="1" w:space="0" w:color="000000"/>
-              <w:bottom w:val="single" w:sz="1" w:space="0" w:color="000000"/>
+              <w:top w:val="single" w:sz="4" w:space="0" w:color="auto"/>
+              <w:left w:val="single" w:sz="4" w:space="0" w:color="auto"/>
+              <w:bottom w:val="single" w:sz="4" w:space="0" w:color="auto"/>
+              <w:right w:val="single" w:sz="4" w:space="0" w:color="auto"/>
             </w:tcBorders>
             <w:shd w:val="clear" w:color="auto" w:fill="auto"/>
           </w:tcPr>
@@ -1368,12 +1684,14 @@
               <w:pStyle w:val="TabellenInhalt"/>
               <w:jc w:val="center"/>
               <w:rPr>
-                <w:sz w:val="20"/>
-                <w:szCs w:val="20"/>
-              </w:rPr>
-            </w:pPr>
-            <w:r>
-              <w:rPr>
+                <w:rFonts w:ascii="Times New Roman" w:hAnsi="Times New Roman" w:cs="Times New Roman"/>
+                <w:sz w:val="20"/>
+                <w:szCs w:val="20"/>
+              </w:rPr>
+            </w:pPr>
+            <w:r>
+              <w:rPr>
+                <w:rFonts w:ascii="Times New Roman" w:hAnsi="Times New Roman" w:cs="Times New Roman"/>
                 <w:sz w:val="20"/>
                 <w:szCs w:val="20"/>
               </w:rPr>
@@ -1385,8 +1703,10 @@
           <w:tcPr>
             <w:tcW w:w="2707" w:type="dxa"/>
             <w:tcBorders>
-              <w:left w:val="single" w:sz="1" w:space="0" w:color="000000"/>
-              <w:bottom w:val="single" w:sz="1" w:space="0" w:color="000000"/>
+              <w:top w:val="single" w:sz="4" w:space="0" w:color="auto"/>
+              <w:left w:val="single" w:sz="4" w:space="0" w:color="auto"/>
+              <w:bottom w:val="single" w:sz="4" w:space="0" w:color="auto"/>
+              <w:right w:val="single" w:sz="4" w:space="0" w:color="auto"/>
             </w:tcBorders>
             <w:shd w:val="clear" w:color="auto" w:fill="auto"/>
           </w:tcPr>
@@ -1395,12 +1715,14 @@
               <w:pStyle w:val="TabellenInhalt"/>
               <w:jc w:val="center"/>
               <w:rPr>
-                <w:sz w:val="20"/>
-                <w:szCs w:val="20"/>
-              </w:rPr>
-            </w:pPr>
-            <w:r>
-              <w:rPr>
+                <w:rFonts w:ascii="Times New Roman" w:hAnsi="Times New Roman" w:cs="Times New Roman"/>
+                <w:sz w:val="20"/>
+                <w:szCs w:val="20"/>
+              </w:rPr>
+            </w:pPr>
+            <w:r>
+              <w:rPr>
+                <w:rFonts w:ascii="Times New Roman" w:hAnsi="Times New Roman" w:cs="Times New Roman"/>
                 <w:sz w:val="20"/>
                 <w:szCs w:val="20"/>
               </w:rPr>
@@ -1412,8 +1734,10 @@
           <w:tcPr>
             <w:tcW w:w="798" w:type="dxa"/>
             <w:tcBorders>
-              <w:left w:val="single" w:sz="1" w:space="0" w:color="000000"/>
-              <w:bottom w:val="single" w:sz="1" w:space="0" w:color="000000"/>
+              <w:top w:val="single" w:sz="4" w:space="0" w:color="auto"/>
+              <w:left w:val="single" w:sz="4" w:space="0" w:color="auto"/>
+              <w:bottom w:val="single" w:sz="4" w:space="0" w:color="auto"/>
+              <w:right w:val="single" w:sz="4" w:space="0" w:color="auto"/>
             </w:tcBorders>
             <w:shd w:val="clear" w:color="auto" w:fill="auto"/>
           </w:tcPr>
@@ -1422,6 +1746,7 @@
               <w:pStyle w:val="TabellenInhalt"/>
               <w:jc w:val="center"/>
               <w:rPr>
+                <w:rFonts w:ascii="Times New Roman" w:hAnsi="Times New Roman" w:cs="Times New Roman"/>
                 <w:sz w:val="20"/>
                 <w:szCs w:val="20"/>
               </w:rPr>
@@ -1432,9 +1757,10 @@
           <w:tcPr>
             <w:tcW w:w="1658" w:type="dxa"/>
             <w:tcBorders>
-              <w:left w:val="single" w:sz="1" w:space="0" w:color="000000"/>
-              <w:bottom w:val="single" w:sz="1" w:space="0" w:color="000000"/>
-              <w:right w:val="single" w:sz="1" w:space="0" w:color="000000"/>
+              <w:top w:val="single" w:sz="4" w:space="0" w:color="auto"/>
+              <w:left w:val="single" w:sz="4" w:space="0" w:color="auto"/>
+              <w:bottom w:val="single" w:sz="4" w:space="0" w:color="auto"/>
+              <w:right w:val="single" w:sz="4" w:space="0" w:color="auto"/>
             </w:tcBorders>
             <w:shd w:val="clear" w:color="auto" w:fill="auto"/>
           </w:tcPr>
@@ -1443,6 +1769,7 @@
               <w:pStyle w:val="TabellenInhalt"/>
               <w:jc w:val="center"/>
               <w:rPr>
+                <w:rFonts w:ascii="Times New Roman" w:hAnsi="Times New Roman" w:cs="Times New Roman"/>
                 <w:sz w:val="20"/>
                 <w:szCs w:val="20"/>
               </w:rPr>
@@ -1455,18 +1782,28 @@
       <w:pPr>
         <w:pStyle w:val="V-Modell-XTProduktbeispieleberschrift"/>
         <w:rPr>
+          <w:rFonts w:ascii="Arial Narrow" w:hAnsi="Arial Narrow"/>
           <w:sz w:val="24"/>
         </w:rPr>
       </w:pPr>
       <w:r>
+        <w:rPr>
+          <w:rFonts w:ascii="Arial Narrow" w:hAnsi="Arial Narrow"/>
+        </w:rPr>
         <w:t>Prüfverzeichnis</w:t>
       </w:r>
     </w:p>
     <w:p>
       <w:pPr>
         <w:pStyle w:val="V-Modell-XTStandard"/>
-      </w:pPr>
-      <w:r>
+        <w:rPr>
+          <w:rFonts w:ascii="Times New Roman" w:hAnsi="Times New Roman" w:cs="Times New Roman"/>
+        </w:rPr>
+      </w:pPr>
+      <w:r>
+        <w:rPr>
+          <w:rFonts w:ascii="Times New Roman" w:hAnsi="Times New Roman" w:cs="Times New Roman"/>
+        </w:rPr>
         <w:t>Die folgende Tabelle zeigt einen Überblick über alle Prüfungen – sowohl Eigenprüfungen wie auch Prüfungen durch eigenständige Qualitätssicherung – des vorliegenden Dokumentes.</w:t>
       </w:r>
     </w:p>
@@ -1498,7 +1835,7 @@
             <w:tcBorders>
               <w:top w:val="single" w:sz="1" w:space="0" w:color="000000"/>
               <w:left w:val="single" w:sz="1" w:space="0" w:color="000000"/>
-              <w:bottom w:val="single" w:sz="1" w:space="0" w:color="000000"/>
+              <w:bottom w:val="single" w:sz="4" w:space="0" w:color="auto"/>
             </w:tcBorders>
             <w:shd w:val="clear" w:color="auto" w:fill="CCCCCC"/>
             <w:vAlign w:val="center"/>
@@ -1509,6 +1846,7 @@
               <w:jc w:val="center"/>
               <w:rPr>
                 <w:rStyle w:val="V-Modell-XTInstruction"/>
+                <w:rFonts w:ascii="Arial Narrow" w:hAnsi="Arial Narrow"/>
                 <w:b/>
                 <w:bCs/>
                 <w:color w:val="auto"/>
@@ -1518,6 +1856,7 @@
             </w:pPr>
             <w:r>
               <w:rPr>
+                <w:rFonts w:ascii="Arial Narrow" w:hAnsi="Arial Narrow"/>
                 <w:b/>
                 <w:bCs/>
                 <w:sz w:val="20"/>
@@ -1533,7 +1872,7 @@
             <w:tcBorders>
               <w:top w:val="single" w:sz="1" w:space="0" w:color="000000"/>
               <w:left w:val="single" w:sz="1" w:space="0" w:color="000000"/>
-              <w:bottom w:val="single" w:sz="1" w:space="0" w:color="000000"/>
+              <w:bottom w:val="single" w:sz="4" w:space="0" w:color="auto"/>
             </w:tcBorders>
             <w:shd w:val="clear" w:color="auto" w:fill="CCCCCC"/>
             <w:vAlign w:val="center"/>
@@ -1543,6 +1882,7 @@
               <w:pStyle w:val="TabellenInhalt"/>
               <w:jc w:val="center"/>
               <w:rPr>
+                <w:rFonts w:ascii="Arial Narrow" w:hAnsi="Arial Narrow"/>
                 <w:b/>
                 <w:bCs/>
                 <w:sz w:val="20"/>
@@ -1552,6 +1892,7 @@
             <w:r>
               <w:rPr>
                 <w:rStyle w:val="V-Modell-XTInstruction"/>
+                <w:rFonts w:ascii="Arial Narrow" w:hAnsi="Arial Narrow"/>
                 <w:b/>
                 <w:bCs/>
                 <w:color w:val="auto"/>
@@ -1568,7 +1909,7 @@
             <w:tcBorders>
               <w:top w:val="single" w:sz="1" w:space="0" w:color="000000"/>
               <w:left w:val="single" w:sz="1" w:space="0" w:color="000000"/>
-              <w:bottom w:val="single" w:sz="1" w:space="0" w:color="000000"/>
+              <w:bottom w:val="single" w:sz="4" w:space="0" w:color="auto"/>
             </w:tcBorders>
             <w:shd w:val="clear" w:color="auto" w:fill="CCCCCC"/>
             <w:vAlign w:val="center"/>
@@ -1578,14 +1919,16 @@
               <w:pStyle w:val="TabellenInhalt"/>
               <w:jc w:val="center"/>
               <w:rPr>
-                <w:b/>
-                <w:bCs/>
-                <w:sz w:val="20"/>
-                <w:szCs w:val="20"/>
-              </w:rPr>
-            </w:pPr>
-            <w:r>
-              <w:rPr>
+                <w:rFonts w:ascii="Arial Narrow" w:hAnsi="Arial Narrow"/>
+                <w:b/>
+                <w:bCs/>
+                <w:sz w:val="20"/>
+                <w:szCs w:val="20"/>
+              </w:rPr>
+            </w:pPr>
+            <w:r>
+              <w:rPr>
+                <w:rFonts w:ascii="Arial Narrow" w:hAnsi="Arial Narrow"/>
                 <w:b/>
                 <w:bCs/>
                 <w:sz w:val="20"/>
@@ -1601,7 +1944,7 @@
             <w:tcBorders>
               <w:top w:val="single" w:sz="1" w:space="0" w:color="000000"/>
               <w:left w:val="single" w:sz="1" w:space="0" w:color="000000"/>
-              <w:bottom w:val="single" w:sz="1" w:space="0" w:color="000000"/>
+              <w:bottom w:val="single" w:sz="4" w:space="0" w:color="auto"/>
             </w:tcBorders>
             <w:shd w:val="clear" w:color="auto" w:fill="CCCCCC"/>
             <w:vAlign w:val="center"/>
@@ -1611,14 +1954,16 @@
               <w:pStyle w:val="TabellenInhalt"/>
               <w:jc w:val="center"/>
               <w:rPr>
-                <w:b/>
-                <w:bCs/>
-                <w:sz w:val="20"/>
-                <w:szCs w:val="20"/>
-              </w:rPr>
-            </w:pPr>
-            <w:r>
-              <w:rPr>
+                <w:rFonts w:ascii="Arial Narrow" w:hAnsi="Arial Narrow"/>
+                <w:b/>
+                <w:bCs/>
+                <w:sz w:val="20"/>
+                <w:szCs w:val="20"/>
+              </w:rPr>
+            </w:pPr>
+            <w:r>
+              <w:rPr>
+                <w:rFonts w:ascii="Arial Narrow" w:hAnsi="Arial Narrow"/>
                 <w:b/>
                 <w:bCs/>
                 <w:sz w:val="20"/>
@@ -1634,7 +1979,7 @@
             <w:tcBorders>
               <w:top w:val="single" w:sz="1" w:space="0" w:color="000000"/>
               <w:left w:val="single" w:sz="1" w:space="0" w:color="000000"/>
-              <w:bottom w:val="single" w:sz="1" w:space="0" w:color="000000"/>
+              <w:bottom w:val="single" w:sz="4" w:space="0" w:color="auto"/>
               <w:right w:val="single" w:sz="1" w:space="0" w:color="000000"/>
             </w:tcBorders>
             <w:shd w:val="clear" w:color="auto" w:fill="CCCCCC"/>
@@ -1644,9 +1989,13 @@
             <w:pPr>
               <w:pStyle w:val="TabellenInhalt"/>
               <w:jc w:val="center"/>
-            </w:pPr>
-            <w:r>
-              <w:rPr>
+              <w:rPr>
+                <w:rFonts w:ascii="Arial Narrow" w:hAnsi="Arial Narrow"/>
+              </w:rPr>
+            </w:pPr>
+            <w:r>
+              <w:rPr>
+                <w:rFonts w:ascii="Arial Narrow" w:hAnsi="Arial Narrow"/>
                 <w:b/>
                 <w:bCs/>
                 <w:sz w:val="20"/>
@@ -1662,8 +2011,10 @@
           <w:tcPr>
             <w:tcW w:w="1141" w:type="dxa"/>
             <w:tcBorders>
-              <w:left w:val="single" w:sz="1" w:space="0" w:color="000000"/>
-              <w:bottom w:val="single" w:sz="1" w:space="0" w:color="000000"/>
+              <w:top w:val="single" w:sz="4" w:space="0" w:color="auto"/>
+              <w:left w:val="single" w:sz="4" w:space="0" w:color="auto"/>
+              <w:bottom w:val="single" w:sz="4" w:space="0" w:color="auto"/>
+              <w:right w:val="single" w:sz="4" w:space="0" w:color="auto"/>
             </w:tcBorders>
             <w:shd w:val="clear" w:color="auto" w:fill="auto"/>
             <w:vAlign w:val="center"/>
@@ -1672,6 +2023,7 @@
             <w:pPr>
               <w:pStyle w:val="TabellenInhalt"/>
               <w:rPr>
+                <w:rFonts w:ascii="Times New Roman" w:hAnsi="Times New Roman" w:cs="Times New Roman"/>
                 <w:b/>
                 <w:bCs/>
                 <w:sz w:val="20"/>
@@ -1684,8 +2036,10 @@
           <w:tcPr>
             <w:tcW w:w="1321" w:type="dxa"/>
             <w:tcBorders>
-              <w:left w:val="single" w:sz="1" w:space="0" w:color="000000"/>
-              <w:bottom w:val="single" w:sz="1" w:space="0" w:color="000000"/>
+              <w:top w:val="single" w:sz="4" w:space="0" w:color="auto"/>
+              <w:left w:val="single" w:sz="4" w:space="0" w:color="auto"/>
+              <w:bottom w:val="single" w:sz="4" w:space="0" w:color="auto"/>
+              <w:right w:val="single" w:sz="4" w:space="0" w:color="auto"/>
             </w:tcBorders>
             <w:shd w:val="clear" w:color="auto" w:fill="auto"/>
             <w:vAlign w:val="center"/>
@@ -1693,6 +2047,11 @@
           <w:p>
             <w:pPr>
               <w:pStyle w:val="TabellenInhalt"/>
+              <w:rPr>
+                <w:rFonts w:ascii="Times New Roman" w:hAnsi="Times New Roman" w:cs="Times New Roman"/>
+                <w:sz w:val="20"/>
+                <w:szCs w:val="20"/>
+              </w:rPr>
             </w:pPr>
           </w:p>
         </w:tc>
@@ -1700,8 +2059,10 @@
           <w:tcPr>
             <w:tcW w:w="3901" w:type="dxa"/>
             <w:tcBorders>
-              <w:left w:val="single" w:sz="1" w:space="0" w:color="000000"/>
-              <w:bottom w:val="single" w:sz="1" w:space="0" w:color="000000"/>
+              <w:top w:val="single" w:sz="4" w:space="0" w:color="auto"/>
+              <w:left w:val="single" w:sz="4" w:space="0" w:color="auto"/>
+              <w:bottom w:val="single" w:sz="4" w:space="0" w:color="auto"/>
+              <w:right w:val="single" w:sz="4" w:space="0" w:color="auto"/>
             </w:tcBorders>
             <w:shd w:val="clear" w:color="auto" w:fill="auto"/>
             <w:vAlign w:val="center"/>
@@ -1709,6 +2070,11 @@
           <w:p>
             <w:pPr>
               <w:pStyle w:val="TabellenInhalt"/>
+              <w:rPr>
+                <w:rFonts w:ascii="Times New Roman" w:hAnsi="Times New Roman" w:cs="Times New Roman"/>
+                <w:sz w:val="20"/>
+                <w:szCs w:val="20"/>
+              </w:rPr>
             </w:pPr>
           </w:p>
         </w:tc>
@@ -1716,8 +2082,10 @@
           <w:tcPr>
             <w:tcW w:w="1083" w:type="dxa"/>
             <w:tcBorders>
-              <w:left w:val="single" w:sz="1" w:space="0" w:color="000000"/>
-              <w:bottom w:val="single" w:sz="1" w:space="0" w:color="000000"/>
+              <w:top w:val="single" w:sz="4" w:space="0" w:color="auto"/>
+              <w:left w:val="single" w:sz="4" w:space="0" w:color="auto"/>
+              <w:bottom w:val="single" w:sz="4" w:space="0" w:color="auto"/>
+              <w:right w:val="single" w:sz="4" w:space="0" w:color="auto"/>
             </w:tcBorders>
             <w:shd w:val="clear" w:color="auto" w:fill="auto"/>
             <w:vAlign w:val="center"/>
@@ -1725,6 +2093,11 @@
           <w:p>
             <w:pPr>
               <w:pStyle w:val="TabellenInhalt"/>
+              <w:rPr>
+                <w:rFonts w:ascii="Times New Roman" w:hAnsi="Times New Roman" w:cs="Times New Roman"/>
+                <w:sz w:val="20"/>
+                <w:szCs w:val="20"/>
+              </w:rPr>
             </w:pPr>
           </w:p>
         </w:tc>
@@ -1732,9 +2105,10 @@
           <w:tcPr>
             <w:tcW w:w="1626" w:type="dxa"/>
             <w:tcBorders>
-              <w:left w:val="single" w:sz="1" w:space="0" w:color="000000"/>
-              <w:bottom w:val="single" w:sz="1" w:space="0" w:color="000000"/>
-              <w:right w:val="single" w:sz="1" w:space="0" w:color="000000"/>
+              <w:top w:val="single" w:sz="4" w:space="0" w:color="auto"/>
+              <w:left w:val="single" w:sz="4" w:space="0" w:color="auto"/>
+              <w:bottom w:val="single" w:sz="4" w:space="0" w:color="auto"/>
+              <w:right w:val="single" w:sz="4" w:space="0" w:color="auto"/>
             </w:tcBorders>
             <w:shd w:val="clear" w:color="auto" w:fill="auto"/>
             <w:vAlign w:val="center"/>
@@ -1742,6 +2116,11 @@
           <w:p>
             <w:pPr>
               <w:pStyle w:val="TabellenInhalt"/>
+              <w:rPr>
+                <w:rFonts w:ascii="Times New Roman" w:hAnsi="Times New Roman" w:cs="Times New Roman"/>
+                <w:sz w:val="20"/>
+                <w:szCs w:val="20"/>
+              </w:rPr>
             </w:pPr>
           </w:p>
         </w:tc>
@@ -1753,8 +2132,16 @@
       <w:pPr>
         <w:pStyle w:val="Inhaltsverzeichnisberschrift"/>
         <w:pageBreakBefore/>
-      </w:pPr>
-      <w:r>
+        <w:rPr>
+          <w:rFonts w:ascii="Arial Narrow" w:hAnsi="Arial Narrow"/>
+          <w:sz w:val="32"/>
+        </w:rPr>
+      </w:pPr>
+      <w:r>
+        <w:rPr>
+          <w:rFonts w:ascii="Arial Narrow" w:hAnsi="Arial Narrow"/>
+          <w:sz w:val="32"/>
+        </w:rPr>
         <w:lastRenderedPageBreak/>
         <w:t>Inhaltsverzeichnis</w:t>
       </w:r>
@@ -1762,19 +2149,31 @@
     <w:p>
       <w:pPr>
         <w:pStyle w:val="Verzeichnis1"/>
-      </w:pPr>
-      <w:r>
+        <w:rPr>
+          <w:rFonts w:ascii="Times New Roman" w:hAnsi="Times New Roman" w:cs="Times New Roman"/>
+        </w:rPr>
+      </w:pPr>
+      <w:r>
+        <w:rPr>
+          <w:rFonts w:ascii="Times New Roman" w:hAnsi="Times New Roman" w:cs="Times New Roman"/>
+        </w:rPr>
         <w:t>{TOC}</w:t>
       </w:r>
     </w:p>
     <w:p>
       <w:pPr>
         <w:pStyle w:val="Verzeichnis1"/>
+        <w:rPr>
+          <w:rFonts w:ascii="Arial Narrow" w:hAnsi="Arial Narrow"/>
+        </w:rPr>
       </w:pPr>
       <w:r>
         <w:br w:type="page"/>
       </w:r>
       <w:r>
+        <w:rPr>
+          <w:rFonts w:ascii="Arial Narrow" w:hAnsi="Arial Narrow"/>
+        </w:rPr>
         <w:lastRenderedPageBreak/>
         <w:t>{FIRST_CHAPTER}</w:t>
       </w:r>
@@ -1790,9 +2189,17 @@
         <w:tabs>
           <w:tab w:val="left" w:pos="0"/>
         </w:tabs>
+        <w:rPr>
+          <w:rFonts w:ascii="Arial Narrow" w:hAnsi="Arial Narrow"/>
+          <w:sz w:val="32"/>
+        </w:rPr>
       </w:pPr>
       <w:bookmarkStart w:id="0" w:name="_Toc125021504"/>
       <w:r>
+        <w:rPr>
+          <w:rFonts w:ascii="Arial Narrow" w:hAnsi="Arial Narrow"/>
+          <w:sz w:val="32"/>
+        </w:rPr>
         <w:lastRenderedPageBreak/>
         <w:t>Abkürzungsverzeichnis</w:t>
       </w:r>
@@ -1837,12 +2244,16 @@
               <w:pStyle w:val="TabellenInhalt"/>
               <w:jc w:val="center"/>
               <w:rPr>
-                <w:b/>
-                <w:bCs/>
-              </w:rPr>
-            </w:pPr>
-            <w:r>
-              <w:rPr>
+                <w:rFonts w:ascii="Arial Narrow" w:hAnsi="Arial Narrow"/>
+                <w:b/>
+                <w:bCs/>
+                <w:sz w:val="20"/>
+                <w:szCs w:val="20"/>
+              </w:rPr>
+            </w:pPr>
+            <w:r>
+              <w:rPr>
+                <w:rFonts w:ascii="Arial Narrow" w:hAnsi="Arial Narrow"/>
                 <w:b/>
                 <w:bCs/>
                 <w:sz w:val="20"/>
@@ -1868,11 +2279,19 @@
             <w:pPr>
               <w:pStyle w:val="TabellenInhalt"/>
               <w:jc w:val="center"/>
-            </w:pPr>
-            <w:r>
-              <w:rPr>
-                <w:b/>
-                <w:bCs/>
+              <w:rPr>
+                <w:rFonts w:ascii="Arial Narrow" w:hAnsi="Arial Narrow"/>
+                <w:sz w:val="20"/>
+                <w:szCs w:val="20"/>
+              </w:rPr>
+            </w:pPr>
+            <w:r>
+              <w:rPr>
+                <w:rFonts w:ascii="Arial Narrow" w:hAnsi="Arial Narrow"/>
+                <w:b/>
+                <w:bCs/>
+                <w:sz w:val="20"/>
+                <w:szCs w:val="20"/>
               </w:rPr>
               <w:t>Erklärung</w:t>
             </w:r>
@@ -1893,6 +2312,7 @@
             <w:pPr>
               <w:pStyle w:val="TabellenInhalt"/>
               <w:rPr>
+                <w:rFonts w:ascii="Times New Roman" w:hAnsi="Times New Roman" w:cs="Times New Roman"/>
                 <w:b/>
                 <w:bCs/>
                 <w:sz w:val="20"/>
@@ -1914,6 +2334,11 @@
           <w:p>
             <w:pPr>
               <w:pStyle w:val="TabellenInhalt"/>
+              <w:rPr>
+                <w:rFonts w:ascii="Times New Roman" w:hAnsi="Times New Roman" w:cs="Times New Roman"/>
+                <w:sz w:val="20"/>
+                <w:szCs w:val="20"/>
+              </w:rPr>
             </w:pPr>
           </w:p>
         </w:tc>
@@ -1930,9 +2355,17 @@
         <w:tabs>
           <w:tab w:val="left" w:pos="0"/>
         </w:tabs>
+        <w:rPr>
+          <w:rFonts w:ascii="Arial Narrow" w:hAnsi="Arial Narrow"/>
+          <w:sz w:val="32"/>
+        </w:rPr>
       </w:pPr>
       <w:bookmarkStart w:id="1" w:name="_Toc125021505"/>
       <w:r>
+        <w:rPr>
+          <w:rFonts w:ascii="Arial Narrow" w:hAnsi="Arial Narrow"/>
+          <w:sz w:val="32"/>
+        </w:rPr>
         <w:lastRenderedPageBreak/>
         <w:t>Literaturverzeichnis</w:t>
       </w:r>
@@ -1949,9 +2382,17 @@
         <w:tabs>
           <w:tab w:val="left" w:pos="0"/>
         </w:tabs>
+        <w:rPr>
+          <w:rFonts w:ascii="Arial Narrow" w:hAnsi="Arial Narrow"/>
+          <w:sz w:val="32"/>
+        </w:rPr>
       </w:pPr>
       <w:bookmarkStart w:id="2" w:name="_Toc125021506"/>
       <w:r>
+        <w:rPr>
+          <w:rFonts w:ascii="Arial Narrow" w:hAnsi="Arial Narrow"/>
+          <w:sz w:val="32"/>
+        </w:rPr>
         <w:lastRenderedPageBreak/>
         <w:t>Abbildungsverzeichnis</w:t>
       </w:r>
@@ -1965,8 +2406,14 @@
     <w:p>
       <w:pPr>
         <w:pStyle w:val="Abbildungsverzeichnisberschrift"/>
-      </w:pPr>
-      <w:r>
+        <w:rPr>
+          <w:rFonts w:ascii="Times New Roman" w:hAnsi="Times New Roman" w:cs="Times New Roman"/>
+        </w:rPr>
+      </w:pPr>
+      <w:r>
+        <w:rPr>
+          <w:rFonts w:ascii="Times New Roman" w:hAnsi="Times New Roman" w:cs="Times New Roman"/>
+        </w:rPr>
         <w:t>Abbildungsverzeichnis</w:t>
       </w:r>
     </w:p>
@@ -1984,13 +2431,14 @@
       <w:pPr>
         <w:pageBreakBefore/>
         <w:rPr>
-          <w:rFonts w:eastAsia="Arial" w:cs="Arial"/>
+          <w:rFonts w:ascii="Arial Narrow" w:eastAsia="Arial" w:hAnsi="Arial Narrow" w:cs="Arial"/>
           <w:color w:val="000080"/>
         </w:rPr>
       </w:pPr>
-      <w:r>
-        <w:rPr>
-          <w:rFonts w:eastAsia="Arial" w:cs="Arial"/>
+      <w:bookmarkStart w:id="3" w:name="_Hlk160579493"/>
+      <w:r>
+        <w:rPr>
+          <w:rFonts w:ascii="Arial Narrow" w:eastAsia="Arial" w:hAnsi="Arial Narrow" w:cs="Arial"/>
           <w:b/>
           <w:bCs/>
           <w:color w:val="000080"/>
@@ -2000,15 +2448,29 @@
         <w:lastRenderedPageBreak/>
         <w:t>Vorgaben zur Prüfung des Dokuments</w:t>
       </w:r>
+      <w:r>
+        <w:rPr>
+          <w:rFonts w:ascii="Arial Narrow" w:eastAsia="Arial" w:hAnsi="Arial Narrow" w:cs="Arial"/>
+          <w:b/>
+          <w:bCs/>
+          <w:color w:val="000080"/>
+          <w:sz w:val="32"/>
+          <w:szCs w:val="32"/>
+        </w:rPr>
+        <w:br/>
+      </w:r>
     </w:p>
     <w:p>
       <w:pPr>
         <w:autoSpaceDE w:val="0"/>
         <w:jc w:val="both"/>
-      </w:pPr>
-      <w:r>
-        <w:rPr>
-          <w:rFonts w:eastAsia="Arial" w:cs="Arial"/>
+        <w:rPr>
+          <w:rFonts w:ascii="Times New Roman" w:hAnsi="Times New Roman" w:cs="Times New Roman"/>
+        </w:rPr>
+      </w:pPr>
+      <w:r>
+        <w:rPr>
+          <w:rFonts w:ascii="Times New Roman" w:eastAsia="Arial" w:hAnsi="Times New Roman" w:cs="Times New Roman"/>
           <w:color w:val="000080"/>
         </w:rPr>
         <w:t>Inhaltliche und formale Vorgaben an das Produkt sind dem Teil 5: V-Modell-Referenz Produkte des V-Modell XT und gegebenenfalls einer zugehörigen Prüfspezifikation Dokument zu entnehmen. Für die Überprüfung des Produktes hinsichtlich seiner inhaltlichen Konsistenz zu bereits fertig gestellten Produkten sind die folgenden Produktabhängigkeiten zu überprüfen.</w:t>
@@ -2023,6 +2485,7 @@
       <w:pPr>
         <w:pStyle w:val="V-Modell-XTStandard"/>
         <w:rPr>
+          <w:rFonts w:ascii="Arial Narrow" w:hAnsi="Arial Narrow"/>
           <w:sz w:val="20"/>
           <w:szCs w:val="20"/>
           <w:u w:val="single"/>
@@ -2030,6 +2493,7 @@
       </w:pPr>
       <w:r>
         <w:rPr>
+          <w:rFonts w:ascii="Arial Narrow" w:hAnsi="Arial Narrow"/>
           <w:b/>
           <w:bCs/>
         </w:rPr>
@@ -2040,14 +2504,12 @@
       <w:pPr>
         <w:pStyle w:val="V-Modell-XTStandard"/>
         <w:rPr>
-          <w:sz w:val="20"/>
-          <w:szCs w:val="20"/>
-        </w:rPr>
-      </w:pPr>
-      <w:r>
-        <w:rPr>
-          <w:sz w:val="20"/>
-          <w:szCs w:val="20"/>
+          <w:rFonts w:ascii="Times New Roman" w:hAnsi="Times New Roman" w:cs="Times New Roman"/>
+        </w:rPr>
+      </w:pPr>
+      <w:r>
+        <w:rPr>
+          <w:rFonts w:ascii="Times New Roman" w:hAnsi="Times New Roman" w:cs="Times New Roman"/>
           <w:u w:val="single"/>
         </w:rPr>
         <w:t>Betroffene Produkte:</w:t>
@@ -2064,14 +2526,12 @@
           <w:tab w:val="left" w:pos="720"/>
         </w:tabs>
         <w:rPr>
-          <w:sz w:val="20"/>
-          <w:szCs w:val="20"/>
-        </w:rPr>
-      </w:pPr>
-      <w:r>
-        <w:rPr>
-          <w:sz w:val="20"/>
-          <w:szCs w:val="20"/>
+          <w:rFonts w:ascii="Times New Roman" w:hAnsi="Times New Roman" w:cs="Times New Roman"/>
+        </w:rPr>
+      </w:pPr>
+      <w:r>
+        <w:rPr>
+          <w:rFonts w:ascii="Times New Roman" w:hAnsi="Times New Roman" w:cs="Times New Roman"/>
         </w:rPr>
         <w:t>Projekthandbuch</w:t>
       </w:r>
@@ -2087,14 +2547,12 @@
           <w:tab w:val="left" w:pos="720"/>
         </w:tabs>
         <w:rPr>
-          <w:sz w:val="20"/>
-          <w:szCs w:val="20"/>
-        </w:rPr>
-      </w:pPr>
-      <w:r>
-        <w:rPr>
-          <w:sz w:val="20"/>
-          <w:szCs w:val="20"/>
+          <w:rFonts w:ascii="Times New Roman" w:hAnsi="Times New Roman" w:cs="Times New Roman"/>
+        </w:rPr>
+      </w:pPr>
+      <w:r>
+        <w:rPr>
+          <w:rFonts w:ascii="Times New Roman" w:hAnsi="Times New Roman" w:cs="Times New Roman"/>
         </w:rPr>
         <w:t>Projektauftrag</w:t>
       </w:r>
@@ -2110,6 +2568,130 @@
           <w:tab w:val="left" w:pos="720"/>
         </w:tabs>
         <w:rPr>
+          <w:rFonts w:ascii="Times New Roman" w:hAnsi="Times New Roman" w:cs="Times New Roman"/>
+          <w:u w:val="single"/>
+        </w:rPr>
+      </w:pPr>
+      <w:r>
+        <w:rPr>
+          <w:rFonts w:ascii="Times New Roman" w:hAnsi="Times New Roman" w:cs="Times New Roman"/>
+        </w:rPr>
+        <w:t>Projektvorschlag</w:t>
+      </w:r>
+    </w:p>
+    <w:p>
+      <w:pPr>
+        <w:pStyle w:val="V-Modell-XTStandard"/>
+        <w:spacing w:before="113"/>
+        <w:rPr>
+          <w:rFonts w:ascii="Times New Roman" w:hAnsi="Times New Roman" w:cs="Times New Roman"/>
+        </w:rPr>
+      </w:pPr>
+      <w:r>
+        <w:rPr>
+          <w:rFonts w:ascii="Times New Roman" w:hAnsi="Times New Roman" w:cs="Times New Roman"/>
+          <w:u w:val="single"/>
+        </w:rPr>
+        <w:t>Beschreibung:</w:t>
+      </w:r>
+    </w:p>
+    <w:p>
+      <w:pPr>
+        <w:pStyle w:val="V-Modell-XTStandard"/>
+        <w:rPr>
+          <w:rFonts w:ascii="Times New Roman" w:hAnsi="Times New Roman" w:cs="Times New Roman"/>
+        </w:rPr>
+      </w:pPr>
+    </w:p>
+    <w:p>
+      <w:pPr>
+        <w:pStyle w:val="V-Modell-XTStandard"/>
+        <w:rPr>
+          <w:rFonts w:ascii="Times New Roman" w:hAnsi="Times New Roman" w:cs="Times New Roman"/>
+        </w:rPr>
+      </w:pPr>
+      <w:r>
+        <w:rPr>
+          <w:rFonts w:ascii="Times New Roman" w:hAnsi="Times New Roman" w:cs="Times New Roman"/>
+        </w:rPr>
+        <w:t xml:space="preserve">Die im </w:t>
+      </w:r>
+      <w:r>
+        <w:rPr>
+          <w:rFonts w:ascii="Times New Roman" w:hAnsi="Times New Roman" w:cs="Times New Roman"/>
+          <w:color w:val="0000FF"/>
+        </w:rPr>
+        <w:t>»Projektvorschlag</w:t>
+      </w:r>
+      <w:r>
+        <w:rPr>
+          <w:rFonts w:ascii="Times New Roman" w:hAnsi="Times New Roman" w:cs="Times New Roman"/>
+        </w:rPr>
+        <w:t xml:space="preserve"> enthaltenen Informationen zu </w:t>
+      </w:r>
+      <w:r>
+        <w:rPr>
+          <w:rFonts w:ascii="Times New Roman" w:hAnsi="Times New Roman" w:cs="Times New Roman"/>
+          <w:color w:val="0000FF"/>
+        </w:rPr>
+        <w:t>»Ausgangslage</w:t>
+      </w:r>
+      <w:r>
+        <w:rPr>
+          <w:rFonts w:ascii="Times New Roman" w:hAnsi="Times New Roman" w:cs="Times New Roman"/>
+        </w:rPr>
+        <w:t xml:space="preserve">, bestehenden Rahmenbedingungen, Projektzielen, Systemvorstellungen und </w:t>
+      </w:r>
+      <w:r>
+        <w:rPr>
+          <w:rFonts w:ascii="Times New Roman" w:hAnsi="Times New Roman" w:cs="Times New Roman"/>
+          <w:color w:val="0000FF"/>
+        </w:rPr>
+        <w:t>»Wirtschaftlichkeit</w:t>
+      </w:r>
+      <w:r>
+        <w:rPr>
+          <w:rFonts w:ascii="Times New Roman" w:hAnsi="Times New Roman" w:cs="Times New Roman"/>
+        </w:rPr>
+        <w:t xml:space="preserve"> sind im </w:t>
+      </w:r>
+      <w:r>
+        <w:rPr>
+          <w:rFonts w:ascii="Times New Roman" w:hAnsi="Times New Roman" w:cs="Times New Roman"/>
+          <w:color w:val="0000FF"/>
+        </w:rPr>
+        <w:t>»Projektauftrag</w:t>
+      </w:r>
+      <w:r>
+        <w:rPr>
+          <w:rFonts w:ascii="Times New Roman" w:hAnsi="Times New Roman" w:cs="Times New Roman"/>
+        </w:rPr>
+        <w:t xml:space="preserve"> und im </w:t>
+      </w:r>
+      <w:r>
+        <w:rPr>
+          <w:rFonts w:ascii="Times New Roman" w:hAnsi="Times New Roman" w:cs="Times New Roman"/>
+          <w:color w:val="0000FF"/>
+        </w:rPr>
+        <w:t>»Projekthandbuch</w:t>
+      </w:r>
+      <w:r>
+        <w:rPr>
+          <w:rFonts w:ascii="Times New Roman" w:hAnsi="Times New Roman" w:cs="Times New Roman"/>
+        </w:rPr>
+        <w:t xml:space="preserve"> zu berücksichtigen. </w:t>
+      </w:r>
+    </w:p>
+    <w:p>
+      <w:pPr>
+        <w:pStyle w:val="V-Modell-XTStandard"/>
+      </w:pPr>
+    </w:p>
+    <w:p>
+      <w:pPr>
+        <w:pStyle w:val="V-Modell-XTStandard"/>
+        <w:rPr>
+          <w:rFonts w:ascii="Arial Narrow" w:hAnsi="Arial Narrow"/>
           <w:sz w:val="20"/>
           <w:szCs w:val="20"/>
           <w:u w:val="single"/>
@@ -2117,142 +2699,7 @@
       </w:pPr>
       <w:r>
         <w:rPr>
-          <w:sz w:val="20"/>
-          <w:szCs w:val="20"/>
-        </w:rPr>
-        <w:t>Projektvorschlag</w:t>
-      </w:r>
-    </w:p>
-    <w:p>
-      <w:pPr>
-        <w:pStyle w:val="V-Modell-XTStandard"/>
-        <w:spacing w:before="113"/>
-        <w:rPr>
-          <w:sz w:val="20"/>
-          <w:szCs w:val="20"/>
-        </w:rPr>
-      </w:pPr>
-      <w:r>
-        <w:rPr>
-          <w:sz w:val="20"/>
-          <w:szCs w:val="20"/>
-          <w:u w:val="single"/>
-        </w:rPr>
-        <w:t>Beschreibung:</w:t>
-      </w:r>
-    </w:p>
-    <w:p>
-      <w:pPr>
-        <w:pStyle w:val="V-Modell-XTStandard"/>
-        <w:rPr>
-          <w:sz w:val="20"/>
-          <w:szCs w:val="20"/>
-        </w:rPr>
-      </w:pPr>
-    </w:p>
-    <w:p>
-      <w:pPr>
-        <w:pStyle w:val="V-Modell-XTStandard"/>
-      </w:pPr>
-      <w:r>
-        <w:rPr>
-          <w:sz w:val="20"/>
-          <w:szCs w:val="20"/>
-        </w:rPr>
-        <w:t xml:space="preserve">Die im </w:t>
-      </w:r>
-      <w:r>
-        <w:rPr>
-          <w:color w:val="0000FF"/>
-          <w:sz w:val="20"/>
-          <w:szCs w:val="20"/>
-        </w:rPr>
-        <w:t>»Projektvorschlag</w:t>
-      </w:r>
-      <w:r>
-        <w:rPr>
-          <w:sz w:val="20"/>
-          <w:szCs w:val="20"/>
-        </w:rPr>
-        <w:t xml:space="preserve"> enthaltenen Informationen zu </w:t>
-      </w:r>
-      <w:r>
-        <w:rPr>
-          <w:color w:val="0000FF"/>
-          <w:sz w:val="20"/>
-          <w:szCs w:val="20"/>
-        </w:rPr>
-        <w:t>»Ausgangslage</w:t>
-      </w:r>
-      <w:r>
-        <w:rPr>
-          <w:sz w:val="20"/>
-          <w:szCs w:val="20"/>
-        </w:rPr>
-        <w:t xml:space="preserve">, bestehenden Rahmenbedingungen, Projektzielen, Systemvorstellungen und </w:t>
-      </w:r>
-      <w:r>
-        <w:rPr>
-          <w:color w:val="0000FF"/>
-          <w:sz w:val="20"/>
-          <w:szCs w:val="20"/>
-        </w:rPr>
-        <w:t>»Wirtschaftlichkeit</w:t>
-      </w:r>
-      <w:r>
-        <w:rPr>
-          <w:sz w:val="20"/>
-          <w:szCs w:val="20"/>
-        </w:rPr>
-        <w:t xml:space="preserve"> sind im </w:t>
-      </w:r>
-      <w:r>
-        <w:rPr>
-          <w:color w:val="0000FF"/>
-          <w:sz w:val="20"/>
-          <w:szCs w:val="20"/>
-        </w:rPr>
-        <w:t>»Projektauftrag</w:t>
-      </w:r>
-      <w:r>
-        <w:rPr>
-          <w:sz w:val="20"/>
-          <w:szCs w:val="20"/>
-        </w:rPr>
-        <w:t xml:space="preserve"> und im </w:t>
-      </w:r>
-      <w:r>
-        <w:rPr>
-          <w:color w:val="0000FF"/>
-          <w:sz w:val="20"/>
-          <w:szCs w:val="20"/>
-        </w:rPr>
-        <w:t>»Projekthandbuch</w:t>
-      </w:r>
-      <w:r>
-        <w:rPr>
-          <w:sz w:val="20"/>
-          <w:szCs w:val="20"/>
-        </w:rPr>
-        <w:t xml:space="preserve"> zu berücksichtigen. </w:t>
-      </w:r>
-    </w:p>
-    <w:p>
-      <w:pPr>
-        <w:pStyle w:val="V-Modell-XTStandard"/>
-      </w:pPr>
-    </w:p>
-    <w:p>
-      <w:pPr>
-        <w:pStyle w:val="V-Modell-XTStandard"/>
-        <w:rPr>
-          <w:sz w:val="20"/>
-          <w:szCs w:val="20"/>
-          <w:u w:val="single"/>
-        </w:rPr>
-      </w:pPr>
-      <w:r>
-        <w:rPr>
+          <w:rFonts w:ascii="Arial Narrow" w:hAnsi="Arial Narrow"/>
           <w:b/>
           <w:bCs/>
         </w:rPr>
@@ -2263,14 +2710,12 @@
       <w:pPr>
         <w:pStyle w:val="V-Modell-XTStandard"/>
         <w:rPr>
-          <w:sz w:val="20"/>
-          <w:szCs w:val="20"/>
-        </w:rPr>
-      </w:pPr>
-      <w:r>
-        <w:rPr>
-          <w:sz w:val="20"/>
-          <w:szCs w:val="20"/>
+          <w:rFonts w:ascii="Times New Roman" w:hAnsi="Times New Roman" w:cs="Times New Roman"/>
+        </w:rPr>
+      </w:pPr>
+      <w:r>
+        <w:rPr>
+          <w:rFonts w:ascii="Times New Roman" w:hAnsi="Times New Roman" w:cs="Times New Roman"/>
           <w:u w:val="single"/>
         </w:rPr>
         <w:t>Betroffene Produkte:</w:t>
@@ -2287,14 +2732,12 @@
           <w:tab w:val="left" w:pos="720"/>
         </w:tabs>
         <w:rPr>
-          <w:sz w:val="20"/>
-          <w:szCs w:val="20"/>
-        </w:rPr>
-      </w:pPr>
-      <w:r>
-        <w:rPr>
-          <w:sz w:val="20"/>
-          <w:szCs w:val="20"/>
+          <w:rFonts w:ascii="Times New Roman" w:hAnsi="Times New Roman" w:cs="Times New Roman"/>
+        </w:rPr>
+      </w:pPr>
+      <w:r>
+        <w:rPr>
+          <w:rFonts w:ascii="Times New Roman" w:hAnsi="Times New Roman" w:cs="Times New Roman"/>
         </w:rPr>
         <w:t>Projektauftrag</w:t>
       </w:r>
@@ -2310,14 +2753,12 @@
           <w:tab w:val="left" w:pos="720"/>
         </w:tabs>
         <w:rPr>
-          <w:sz w:val="20"/>
-          <w:szCs w:val="20"/>
-        </w:rPr>
-      </w:pPr>
-      <w:r>
-        <w:rPr>
-          <w:sz w:val="20"/>
-          <w:szCs w:val="20"/>
+          <w:rFonts w:ascii="Times New Roman" w:hAnsi="Times New Roman" w:cs="Times New Roman"/>
+        </w:rPr>
+      </w:pPr>
+      <w:r>
+        <w:rPr>
+          <w:rFonts w:ascii="Times New Roman" w:hAnsi="Times New Roman" w:cs="Times New Roman"/>
         </w:rPr>
         <w:t>Lastenheft (Anforderungen)</w:t>
       </w:r>
@@ -2333,15 +2774,13 @@
           <w:tab w:val="left" w:pos="720"/>
         </w:tabs>
         <w:rPr>
-          <w:sz w:val="20"/>
-          <w:szCs w:val="20"/>
+          <w:rFonts w:ascii="Times New Roman" w:hAnsi="Times New Roman" w:cs="Times New Roman"/>
           <w:u w:val="single"/>
         </w:rPr>
       </w:pPr>
       <w:r>
         <w:rPr>
-          <w:sz w:val="20"/>
-          <w:szCs w:val="20"/>
+          <w:rFonts w:ascii="Times New Roman" w:hAnsi="Times New Roman" w:cs="Times New Roman"/>
         </w:rPr>
         <w:t>Projektvorschlag</w:t>
       </w:r>
@@ -2351,14 +2790,12 @@
         <w:pStyle w:val="V-Modell-XTStandard"/>
         <w:spacing w:before="113"/>
         <w:rPr>
-          <w:sz w:val="20"/>
-          <w:szCs w:val="20"/>
-        </w:rPr>
-      </w:pPr>
-      <w:r>
-        <w:rPr>
-          <w:sz w:val="20"/>
-          <w:szCs w:val="20"/>
+          <w:rFonts w:ascii="Times New Roman" w:hAnsi="Times New Roman" w:cs="Times New Roman"/>
+        </w:rPr>
+      </w:pPr>
+      <w:r>
+        <w:rPr>
+          <w:rFonts w:ascii="Times New Roman" w:hAnsi="Times New Roman" w:cs="Times New Roman"/>
           <w:u w:val="single"/>
         </w:rPr>
         <w:t>Beschreibung:</w:t>
@@ -2368,82 +2805,76 @@
       <w:pPr>
         <w:pStyle w:val="V-Modell-XTStandard"/>
         <w:rPr>
-          <w:sz w:val="20"/>
-          <w:szCs w:val="20"/>
+          <w:rFonts w:ascii="Times New Roman" w:hAnsi="Times New Roman" w:cs="Times New Roman"/>
         </w:rPr>
       </w:pPr>
     </w:p>
     <w:p>
       <w:pPr>
         <w:pStyle w:val="V-Modell-XTStandard"/>
-      </w:pPr>
-      <w:r>
-        <w:rPr>
-          <w:sz w:val="20"/>
-          <w:szCs w:val="20"/>
+        <w:rPr>
+          <w:rFonts w:ascii="Times New Roman" w:hAnsi="Times New Roman" w:cs="Times New Roman"/>
+        </w:rPr>
+      </w:pPr>
+      <w:r>
+        <w:rPr>
+          <w:rFonts w:ascii="Times New Roman" w:hAnsi="Times New Roman" w:cs="Times New Roman"/>
         </w:rPr>
         <w:t xml:space="preserve">Im Produkt </w:t>
       </w:r>
       <w:r>
         <w:rPr>
+          <w:rFonts w:ascii="Times New Roman" w:hAnsi="Times New Roman" w:cs="Times New Roman"/>
           <w:color w:val="0000FF"/>
-          <w:sz w:val="20"/>
-          <w:szCs w:val="20"/>
         </w:rPr>
         <w:t>»Lastenheft (Anforderungen)</w:t>
       </w:r>
       <w:r>
         <w:rPr>
-          <w:sz w:val="20"/>
-          <w:szCs w:val="20"/>
+          <w:rFonts w:ascii="Times New Roman" w:hAnsi="Times New Roman" w:cs="Times New Roman"/>
         </w:rPr>
         <w:t xml:space="preserve"> bzw. </w:t>
       </w:r>
       <w:r>
         <w:rPr>
+          <w:rFonts w:ascii="Times New Roman" w:hAnsi="Times New Roman" w:cs="Times New Roman"/>
           <w:color w:val="0000FF"/>
-          <w:sz w:val="20"/>
-          <w:szCs w:val="20"/>
         </w:rPr>
         <w:t>»Lastenheft Gesamtprojekt</w:t>
       </w:r>
       <w:r>
         <w:rPr>
-          <w:sz w:val="20"/>
-          <w:szCs w:val="20"/>
+          <w:rFonts w:ascii="Times New Roman" w:hAnsi="Times New Roman" w:cs="Times New Roman"/>
         </w:rPr>
         <w:t xml:space="preserve"> sind die Rahmenbedingungen, die Systemidee und der Realisierungsplan aus dem </w:t>
       </w:r>
       <w:r>
         <w:rPr>
+          <w:rFonts w:ascii="Times New Roman" w:hAnsi="Times New Roman" w:cs="Times New Roman"/>
           <w:color w:val="0000FF"/>
-          <w:sz w:val="20"/>
-          <w:szCs w:val="20"/>
         </w:rPr>
         <w:t>»Projektvorschlag</w:t>
       </w:r>
       <w:r>
         <w:rPr>
-          <w:sz w:val="20"/>
-          <w:szCs w:val="20"/>
+          <w:rFonts w:ascii="Times New Roman" w:hAnsi="Times New Roman" w:cs="Times New Roman"/>
         </w:rPr>
         <w:t xml:space="preserve"> und dem </w:t>
       </w:r>
       <w:r>
         <w:rPr>
+          <w:rFonts w:ascii="Times New Roman" w:hAnsi="Times New Roman" w:cs="Times New Roman"/>
           <w:color w:val="0000FF"/>
-          <w:sz w:val="20"/>
-          <w:szCs w:val="20"/>
         </w:rPr>
         <w:t>»Projektauftrag</w:t>
       </w:r>
       <w:r>
         <w:rPr>
-          <w:sz w:val="20"/>
-          <w:szCs w:val="20"/>
-        </w:rPr>
-        <w:t xml:space="preserve"> zu berücksichtigen. </w:t>
-      </w:r>
+          <w:rFonts w:ascii="Times New Roman" w:hAnsi="Times New Roman" w:cs="Times New Roman"/>
+        </w:rPr>
+        <w:t xml:space="preserve"> zu berücksichtigen.</w:t>
+      </w:r>
+      <w:bookmarkEnd w:id="3"/>
     </w:p>
     <w:sectPr>
       <w:pgSz w:w="11906" w:h="16838"/>

</xml_diff>

<commit_message>
Feature/optimize product templates (#472)
* Transfer of modelVariant when requesting product templates to return the corresponding template file
Transfer of model version to show that information in template files
remove links from text because they are not routed correctly on product templates page
fix: show all popup info texts on topics in tree
show additional tree item "Generierte Vorlage" as parent for topics

* added different templates files for "xt" and "xt bund"
download product templates in zip format if external product template is selected
convert http urls into https format for download external product templates
fixed Apache POI: {placeholder} is treated as different runs so the placeholders were not replaced
</commit_message>
<xml_diff>
--- a/server/src/main/resources/project_template.docx
+++ b/server/src/main/resources/project_template.docx
@@ -39,14 +39,27 @@
       </w:r>
     </w:p>
     <w:p/>
-    <w:p/>
-    <w:p/>
+    <w:p>
+      <w:pPr>
+        <w:rPr>
+          <w:rFonts w:ascii="Arial Narrow" w:hAnsi="Arial Narrow"/>
+        </w:rPr>
+      </w:pPr>
+    </w:p>
+    <w:p>
+      <w:pPr>
+        <w:rPr>
+          <w:rFonts w:ascii="Arial Narrow" w:hAnsi="Arial Narrow"/>
+        </w:rPr>
+      </w:pPr>
+    </w:p>
     <w:p>
       <w:pPr>
         <w:pStyle w:val="Textkrper"/>
         <w:jc w:val="center"/>
         <w:rPr>
           <w:rStyle w:val="V-Modell-XTInstruction"/>
+          <w:rFonts w:ascii="Arial Narrow" w:hAnsi="Arial Narrow"/>
           <w:b/>
           <w:bCs/>
         </w:rPr>
@@ -54,6 +67,7 @@
       <w:r>
         <w:rPr>
           <w:rStyle w:val="V-Modell-XTInstruction"/>
+          <w:rFonts w:ascii="Arial Narrow" w:hAnsi="Arial Narrow"/>
           <w:b/>
           <w:bCs/>
         </w:rPr>
@@ -65,6 +79,7 @@
         <w:pStyle w:val="Textkrper"/>
         <w:jc w:val="center"/>
         <w:rPr>
+          <w:rFonts w:ascii="Arial Narrow" w:hAnsi="Arial Narrow"/>
           <w:b/>
           <w:bCs/>
         </w:rPr>
@@ -72,6 +87,7 @@
       <w:r>
         <w:rPr>
           <w:rStyle w:val="V-Modell-XTInstruction"/>
+          <w:rFonts w:ascii="Arial Narrow" w:hAnsi="Arial Narrow"/>
           <w:b/>
           <w:bCs/>
         </w:rPr>
@@ -85,10 +101,12 @@
         <w:jc w:val="center"/>
         <w:rPr>
           <w:rStyle w:val="V-Modell-XTInstruction"/>
-        </w:rPr>
-      </w:pPr>
-      <w:r>
-        <w:rPr>
+          <w:rFonts w:ascii="Arial Narrow" w:hAnsi="Arial Narrow"/>
+        </w:rPr>
+      </w:pPr>
+      <w:r>
+        <w:rPr>
+          <w:rFonts w:ascii="Arial Narrow" w:hAnsi="Arial Narrow"/>
           <w:b/>
           <w:bCs/>
         </w:rPr>
@@ -101,6 +119,7 @@
         <w:spacing w:after="240"/>
         <w:jc w:val="center"/>
         <w:rPr>
+          <w:rFonts w:ascii="Arial Narrow" w:hAnsi="Arial Narrow"/>
           <w:b/>
           <w:bCs/>
         </w:rPr>
@@ -108,6 +127,7 @@
       <w:r>
         <w:rPr>
           <w:rStyle w:val="V-Modell-XTInstruction"/>
+          <w:rFonts w:ascii="Arial Narrow" w:hAnsi="Arial Narrow"/>
         </w:rPr>
         <w:t>{product.name}</w:t>
       </w:r>
@@ -119,9 +139,13 @@
         <w:suppressAutoHyphens w:val="0"/>
         <w:spacing w:after="240"/>
         <w:jc w:val="center"/>
-      </w:pPr>
-      <w:r>
-        <w:rPr>
+        <w:rPr>
+          <w:rFonts w:ascii="Arial Narrow" w:hAnsi="Arial Narrow"/>
+        </w:rPr>
+      </w:pPr>
+      <w:r>
+        <w:rPr>
+          <w:rFonts w:ascii="Arial Narrow" w:hAnsi="Arial Narrow"/>
           <w:b/>
           <w:bCs/>
         </w:rPr>
@@ -130,7 +154,7 @@
       <w:r>
         <w:rPr>
           <w:rStyle w:val="V-Modell-XTInstruction"/>
-          <w:sz w:val="28"/>
+          <w:rFonts w:ascii="Arial Narrow" w:hAnsi="Arial Narrow"/>
         </w:rPr>
         <w:t>0.1</w:t>
       </w:r>
@@ -179,12 +203,14 @@
               <w:pStyle w:val="TabellenInhalt"/>
               <w:rPr>
                 <w:rStyle w:val="V-Modell-XTInstruction"/>
-                <w:sz w:val="20"/>
-                <w:szCs w:val="20"/>
-              </w:rPr>
-            </w:pPr>
-            <w:r>
-              <w:rPr>
+                <w:rFonts w:ascii="Arial Narrow" w:hAnsi="Arial Narrow"/>
+                <w:sz w:val="20"/>
+                <w:szCs w:val="20"/>
+              </w:rPr>
+            </w:pPr>
+            <w:r>
+              <w:rPr>
+                <w:rFonts w:ascii="Arial Narrow" w:hAnsi="Arial Narrow"/>
                 <w:b/>
                 <w:bCs/>
                 <w:sz w:val="20"/>
@@ -212,10 +238,16 @@
               <w:tabs>
                 <w:tab w:val="right" w:pos="5115"/>
               </w:tabs>
+              <w:rPr>
+                <w:rFonts w:ascii="Times New Roman" w:hAnsi="Times New Roman" w:cs="Times New Roman"/>
+                <w:sz w:val="20"/>
+                <w:szCs w:val="20"/>
+              </w:rPr>
             </w:pPr>
             <w:r>
               <w:rPr>
                 <w:rStyle w:val="V-Modell-XTInstruction"/>
+                <w:rFonts w:ascii="Times New Roman" w:hAnsi="Times New Roman" w:cs="Times New Roman"/>
                 <w:sz w:val="20"/>
                 <w:szCs w:val="20"/>
               </w:rPr>
@@ -237,9 +269,15 @@
           <w:p>
             <w:pPr>
               <w:pStyle w:val="TabellenInhalt"/>
-            </w:pPr>
-            <w:r>
-              <w:rPr>
+              <w:rPr>
+                <w:rFonts w:ascii="Arial Narrow" w:hAnsi="Arial Narrow"/>
+                <w:sz w:val="20"/>
+                <w:szCs w:val="20"/>
+              </w:rPr>
+            </w:pPr>
+            <w:r>
+              <w:rPr>
+                <w:rFonts w:ascii="Arial Narrow" w:hAnsi="Arial Narrow"/>
                 <w:b/>
                 <w:bCs/>
                 <w:sz w:val="20"/>
@@ -263,6 +301,11 @@
           <w:p>
             <w:pPr>
               <w:pStyle w:val="TabellenInhalt"/>
+              <w:rPr>
+                <w:rFonts w:ascii="Times New Roman" w:hAnsi="Times New Roman" w:cs="Times New Roman"/>
+                <w:sz w:val="20"/>
+                <w:szCs w:val="20"/>
+              </w:rPr>
             </w:pPr>
           </w:p>
         </w:tc>
@@ -280,9 +323,15 @@
           <w:p>
             <w:pPr>
               <w:pStyle w:val="TabellenInhalt"/>
-            </w:pPr>
-            <w:r>
-              <w:rPr>
+              <w:rPr>
+                <w:rFonts w:ascii="Arial Narrow" w:hAnsi="Arial Narrow"/>
+                <w:sz w:val="20"/>
+                <w:szCs w:val="20"/>
+              </w:rPr>
+            </w:pPr>
+            <w:r>
+              <w:rPr>
+                <w:rFonts w:ascii="Arial Narrow" w:hAnsi="Arial Narrow"/>
                 <w:b/>
                 <w:bCs/>
                 <w:sz w:val="20"/>
@@ -309,9 +358,37 @@
               <w:tabs>
                 <w:tab w:val="right" w:pos="5115"/>
               </w:tabs>
-            </w:pPr>
-            <w:r>
-              <w:t>{responsible}</w:t>
+              <w:rPr>
+                <w:rFonts w:ascii="Times New Roman" w:hAnsi="Times New Roman" w:cs="Times New Roman"/>
+                <w:sz w:val="20"/>
+                <w:szCs w:val="20"/>
+              </w:rPr>
+            </w:pPr>
+            <w:r>
+              <w:rPr>
+                <w:rFonts w:ascii="Times New Roman" w:hAnsi="Times New Roman" w:cs="Times New Roman"/>
+                <w:sz w:val="20"/>
+                <w:szCs w:val="20"/>
+              </w:rPr>
+              <w:t>{</w:t>
+            </w:r>
+            <w:proofErr w:type="spellStart"/>
+            <w:r>
+              <w:rPr>
+                <w:rFonts w:ascii="Times New Roman" w:hAnsi="Times New Roman" w:cs="Times New Roman"/>
+                <w:sz w:val="20"/>
+                <w:szCs w:val="20"/>
+              </w:rPr>
+              <w:t>responsible</w:t>
+            </w:r>
+            <w:proofErr w:type="spellEnd"/>
+            <w:r>
+              <w:rPr>
+                <w:rFonts w:ascii="Times New Roman" w:hAnsi="Times New Roman" w:cs="Times New Roman"/>
+                <w:sz w:val="20"/>
+                <w:szCs w:val="20"/>
+              </w:rPr>
+              <w:t>}</w:t>
             </w:r>
           </w:p>
         </w:tc>
@@ -329,9 +406,15 @@
           <w:p>
             <w:pPr>
               <w:pStyle w:val="TabellenInhalt"/>
-            </w:pPr>
-            <w:r>
-              <w:rPr>
+              <w:rPr>
+                <w:rFonts w:ascii="Arial Narrow" w:hAnsi="Arial Narrow"/>
+                <w:sz w:val="20"/>
+                <w:szCs w:val="20"/>
+              </w:rPr>
+            </w:pPr>
+            <w:r>
+              <w:rPr>
+                <w:rFonts w:ascii="Arial Narrow" w:hAnsi="Arial Narrow"/>
                 <w:b/>
                 <w:bCs/>
                 <w:sz w:val="20"/>
@@ -355,6 +438,11 @@
           <w:p>
             <w:pPr>
               <w:pStyle w:val="TabellenInhalt"/>
+              <w:rPr>
+                <w:rFonts w:ascii="Times New Roman" w:hAnsi="Times New Roman" w:cs="Times New Roman"/>
+                <w:sz w:val="20"/>
+                <w:szCs w:val="20"/>
+              </w:rPr>
             </w:pPr>
           </w:p>
         </w:tc>
@@ -372,9 +460,15 @@
           <w:p>
             <w:pPr>
               <w:pStyle w:val="TabellenInhalt"/>
-            </w:pPr>
-            <w:r>
-              <w:rPr>
+              <w:rPr>
+                <w:rFonts w:ascii="Arial Narrow" w:hAnsi="Arial Narrow"/>
+                <w:sz w:val="20"/>
+                <w:szCs w:val="20"/>
+              </w:rPr>
+            </w:pPr>
+            <w:r>
+              <w:rPr>
+                <w:rFonts w:ascii="Arial Narrow" w:hAnsi="Arial Narrow"/>
                 <w:b/>
                 <w:bCs/>
                 <w:sz w:val="20"/>
@@ -398,9 +492,15 @@
           <w:p>
             <w:pPr>
               <w:pStyle w:val="TabellenInhalt"/>
-            </w:pPr>
-            <w:r>
-              <w:rPr>
+              <w:rPr>
+                <w:rFonts w:ascii="Times New Roman" w:hAnsi="Times New Roman" w:cs="Times New Roman"/>
+                <w:sz w:val="20"/>
+                <w:szCs w:val="20"/>
+              </w:rPr>
+            </w:pPr>
+            <w:r>
+              <w:rPr>
+                <w:rFonts w:ascii="Times New Roman" w:hAnsi="Times New Roman" w:cs="Times New Roman"/>
                 <w:sz w:val="20"/>
                 <w:szCs w:val="20"/>
               </w:rPr>
@@ -423,9 +523,15 @@
           <w:p>
             <w:pPr>
               <w:pStyle w:val="TabellenInhalt"/>
-            </w:pPr>
-            <w:r>
-              <w:rPr>
+              <w:rPr>
+                <w:rFonts w:ascii="Arial Narrow" w:hAnsi="Arial Narrow"/>
+                <w:sz w:val="20"/>
+                <w:szCs w:val="20"/>
+              </w:rPr>
+            </w:pPr>
+            <w:r>
+              <w:rPr>
+                <w:rFonts w:ascii="Arial Narrow" w:hAnsi="Arial Narrow"/>
                 <w:b/>
                 <w:bCs/>
                 <w:sz w:val="20"/>
@@ -447,8 +553,19 @@
           <w:p>
             <w:pPr>
               <w:pStyle w:val="TabellenInhalt"/>
-            </w:pPr>
-            <w:r>
+              <w:jc w:val="center"/>
+              <w:rPr>
+                <w:rFonts w:ascii="Times New Roman" w:hAnsi="Times New Roman" w:cs="Times New Roman"/>
+                <w:sz w:val="20"/>
+                <w:szCs w:val="20"/>
+              </w:rPr>
+            </w:pPr>
+            <w:r>
+              <w:rPr>
+                <w:rFonts w:ascii="Times New Roman" w:hAnsi="Times New Roman" w:cs="Times New Roman"/>
+                <w:sz w:val="20"/>
+                <w:szCs w:val="20"/>
+              </w:rPr>
               <w:t>X</w:t>
             </w:r>
           </w:p>
@@ -466,8 +583,18 @@
           <w:p>
             <w:pPr>
               <w:pStyle w:val="TabellenInhalt"/>
-            </w:pPr>
-            <w:r>
+              <w:rPr>
+                <w:rFonts w:ascii="Times New Roman" w:hAnsi="Times New Roman" w:cs="Times New Roman"/>
+                <w:sz w:val="20"/>
+                <w:szCs w:val="20"/>
+              </w:rPr>
+            </w:pPr>
+            <w:r>
+              <w:rPr>
+                <w:rFonts w:ascii="Times New Roman" w:hAnsi="Times New Roman" w:cs="Times New Roman"/>
+                <w:sz w:val="20"/>
+                <w:szCs w:val="20"/>
+              </w:rPr>
               <w:t>in Bearbeitung</w:t>
             </w:r>
           </w:p>
@@ -487,6 +614,7 @@
             <w:pPr>
               <w:pStyle w:val="TabellenInhalt"/>
               <w:rPr>
+                <w:rFonts w:ascii="Arial Narrow" w:hAnsi="Arial Narrow"/>
                 <w:b/>
                 <w:bCs/>
                 <w:sz w:val="20"/>
@@ -507,6 +635,11 @@
           <w:p>
             <w:pPr>
               <w:pStyle w:val="TabellenInhalt"/>
+              <w:rPr>
+                <w:rFonts w:ascii="Times New Roman" w:hAnsi="Times New Roman" w:cs="Times New Roman"/>
+                <w:sz w:val="20"/>
+                <w:szCs w:val="20"/>
+              </w:rPr>
             </w:pPr>
           </w:p>
         </w:tc>
@@ -523,8 +656,18 @@
           <w:p>
             <w:pPr>
               <w:pStyle w:val="TabellenInhalt"/>
-            </w:pPr>
-            <w:r>
+              <w:rPr>
+                <w:rFonts w:ascii="Times New Roman" w:hAnsi="Times New Roman" w:cs="Times New Roman"/>
+                <w:sz w:val="20"/>
+                <w:szCs w:val="20"/>
+              </w:rPr>
+            </w:pPr>
+            <w:r>
+              <w:rPr>
+                <w:rFonts w:ascii="Times New Roman" w:hAnsi="Times New Roman" w:cs="Times New Roman"/>
+                <w:sz w:val="20"/>
+                <w:szCs w:val="20"/>
+              </w:rPr>
               <w:t>vorgelegt</w:t>
             </w:r>
           </w:p>
@@ -545,6 +688,7 @@
             <w:pPr>
               <w:pStyle w:val="TabellenInhalt"/>
               <w:rPr>
+                <w:rFonts w:ascii="Arial Narrow" w:hAnsi="Arial Narrow"/>
                 <w:b/>
                 <w:bCs/>
                 <w:sz w:val="20"/>
@@ -565,6 +709,11 @@
           <w:p>
             <w:pPr>
               <w:pStyle w:val="TabellenInhalt"/>
+              <w:rPr>
+                <w:rFonts w:ascii="Times New Roman" w:hAnsi="Times New Roman" w:cs="Times New Roman"/>
+                <w:sz w:val="20"/>
+                <w:szCs w:val="20"/>
+              </w:rPr>
             </w:pPr>
           </w:p>
         </w:tc>
@@ -581,8 +730,18 @@
           <w:p>
             <w:pPr>
               <w:pStyle w:val="TabellenInhalt"/>
-            </w:pPr>
-            <w:r>
+              <w:rPr>
+                <w:rFonts w:ascii="Times New Roman" w:hAnsi="Times New Roman" w:cs="Times New Roman"/>
+                <w:sz w:val="20"/>
+                <w:szCs w:val="20"/>
+              </w:rPr>
+            </w:pPr>
+            <w:r>
+              <w:rPr>
+                <w:rFonts w:ascii="Times New Roman" w:hAnsi="Times New Roman" w:cs="Times New Roman"/>
+                <w:sz w:val="20"/>
+                <w:szCs w:val="20"/>
+              </w:rPr>
               <w:t>fertig gestellt</w:t>
             </w:r>
           </w:p>
@@ -601,9 +760,15 @@
           <w:p>
             <w:pPr>
               <w:pStyle w:val="TabellenInhalt"/>
-            </w:pPr>
-            <w:r>
-              <w:rPr>
+              <w:rPr>
+                <w:rFonts w:ascii="Arial Narrow" w:hAnsi="Arial Narrow"/>
+                <w:sz w:val="20"/>
+                <w:szCs w:val="20"/>
+              </w:rPr>
+            </w:pPr>
+            <w:r>
+              <w:rPr>
+                <w:rFonts w:ascii="Arial Narrow" w:hAnsi="Arial Narrow"/>
                 <w:b/>
                 <w:bCs/>
                 <w:sz w:val="20"/>
@@ -628,29 +793,53 @@
             <w:pPr>
               <w:pStyle w:val="TabellenInhalt"/>
               <w:rPr>
+                <w:rFonts w:ascii="Times New Roman" w:hAnsi="Times New Roman" w:cs="Times New Roman"/>
+                <w:sz w:val="20"/>
+                <w:szCs w:val="20"/>
                 <w:lang w:val="en-GB"/>
               </w:rPr>
             </w:pPr>
             <w:r>
+              <w:rPr>
+                <w:rFonts w:ascii="Times New Roman" w:hAnsi="Times New Roman" w:cs="Times New Roman"/>
+                <w:sz w:val="20"/>
+                <w:szCs w:val="20"/>
+              </w:rPr>
               <w:fldChar w:fldCharType="begin"/>
             </w:r>
             <w:r>
               <w:rPr>
+                <w:rFonts w:ascii="Times New Roman" w:hAnsi="Times New Roman" w:cs="Times New Roman"/>
+                <w:sz w:val="20"/>
+                <w:szCs w:val="20"/>
                 <w:lang w:val="en-GB"/>
               </w:rPr>
               <w:instrText xml:space="preserve"> FILENAME \p </w:instrText>
             </w:r>
             <w:r>
+              <w:rPr>
+                <w:rFonts w:ascii="Times New Roman" w:hAnsi="Times New Roman" w:cs="Times New Roman"/>
+                <w:sz w:val="20"/>
+                <w:szCs w:val="20"/>
+              </w:rPr>
               <w:fldChar w:fldCharType="separate"/>
             </w:r>
             <w:r>
               <w:rPr>
+                <w:rFonts w:ascii="Times New Roman" w:hAnsi="Times New Roman" w:cs="Times New Roman"/>
                 <w:noProof/>
+                <w:sz w:val="20"/>
+                <w:szCs w:val="20"/>
                 <w:lang w:val="en-GB"/>
               </w:rPr>
               <w:t>C:\Users\obermeier\Downloads\project_template.docx</w:t>
             </w:r>
             <w:r>
+              <w:rPr>
+                <w:rFonts w:ascii="Times New Roman" w:hAnsi="Times New Roman" w:cs="Times New Roman"/>
+                <w:sz w:val="20"/>
+                <w:szCs w:val="20"/>
+              </w:rPr>
               <w:fldChar w:fldCharType="end"/>
             </w:r>
           </w:p>
@@ -670,11 +859,14 @@
             <w:pPr>
               <w:pStyle w:val="TabellenInhalt"/>
               <w:rPr>
-                <w:sz w:val="20"/>
-              </w:rPr>
-            </w:pPr>
-            <w:r>
-              <w:rPr>
+                <w:rFonts w:ascii="Arial Narrow" w:hAnsi="Arial Narrow"/>
+                <w:sz w:val="20"/>
+                <w:szCs w:val="20"/>
+              </w:rPr>
+            </w:pPr>
+            <w:r>
+              <w:rPr>
+                <w:rFonts w:ascii="Arial Narrow" w:hAnsi="Arial Narrow"/>
                 <w:b/>
                 <w:bCs/>
                 <w:sz w:val="20"/>
@@ -698,12 +890,37 @@
           <w:p>
             <w:pPr>
               <w:pStyle w:val="TabellenInhalt"/>
-            </w:pPr>
-            <w:r>
-              <w:rPr>
-                <w:sz w:val="20"/>
-              </w:rPr>
-              <w:t>2.2</w:t>
+              <w:rPr>
+                <w:rFonts w:ascii="Times New Roman" w:hAnsi="Times New Roman" w:cs="Times New Roman"/>
+                <w:sz w:val="20"/>
+                <w:szCs w:val="20"/>
+              </w:rPr>
+            </w:pPr>
+            <w:r>
+              <w:rPr>
+                <w:rFonts w:ascii="Times New Roman" w:hAnsi="Times New Roman" w:cs="Times New Roman"/>
+                <w:sz w:val="20"/>
+                <w:szCs w:val="20"/>
+              </w:rPr>
+              <w:t>{</w:t>
+            </w:r>
+            <w:proofErr w:type="spellStart"/>
+            <w:r>
+              <w:rPr>
+                <w:rFonts w:ascii="Times New Roman" w:hAnsi="Times New Roman" w:cs="Times New Roman"/>
+                <w:sz w:val="20"/>
+                <w:szCs w:val="20"/>
+              </w:rPr>
+              <w:t>version</w:t>
+            </w:r>
+            <w:proofErr w:type="spellEnd"/>
+            <w:r>
+              <w:rPr>
+                <w:rFonts w:ascii="Times New Roman" w:hAnsi="Times New Roman" w:cs="Times New Roman"/>
+                <w:sz w:val="20"/>
+                <w:szCs w:val="20"/>
+              </w:rPr>
+              <w:t>}</w:t>
             </w:r>
           </w:p>
         </w:tc>
@@ -715,11 +932,15 @@
         <w:pStyle w:val="V-Modell-XTProduktbeispieleberschrift"/>
         <w:pageBreakBefore/>
         <w:rPr>
+          <w:rFonts w:ascii="Arial Narrow" w:hAnsi="Arial Narrow"/>
           <w:sz w:val="21"/>
           <w:szCs w:val="21"/>
         </w:rPr>
       </w:pPr>
       <w:r>
+        <w:rPr>
+          <w:rFonts w:ascii="Arial Narrow" w:hAnsi="Arial Narrow"/>
+        </w:rPr>
         <w:lastRenderedPageBreak/>
         <w:t>Weitere Produktinformationen</w:t>
       </w:r>
@@ -758,13 +979,19 @@
           <w:p>
             <w:pPr>
               <w:pStyle w:val="TabellenInhalt"/>
-            </w:pPr>
-            <w:r>
-              <w:rPr>
-                <w:b/>
-                <w:bCs/>
-                <w:sz w:val="21"/>
-                <w:szCs w:val="21"/>
+              <w:rPr>
+                <w:rFonts w:ascii="Arial Narrow" w:hAnsi="Arial Narrow"/>
+                <w:sz w:val="20"/>
+                <w:szCs w:val="20"/>
+              </w:rPr>
+            </w:pPr>
+            <w:r>
+              <w:rPr>
+                <w:rFonts w:ascii="Arial Narrow" w:hAnsi="Arial Narrow"/>
+                <w:b/>
+                <w:bCs/>
+                <w:sz w:val="20"/>
+                <w:szCs w:val="20"/>
               </w:rPr>
               <w:t>Mitwirkend</w:t>
             </w:r>
@@ -782,8 +1009,38 @@
             <w:shd w:val="clear" w:color="auto" w:fill="auto"/>
           </w:tcPr>
           <w:p>
-            <w:r>
-              <w:t>{participants}</w:t>
+            <w:pPr>
+              <w:rPr>
+                <w:rFonts w:ascii="Times New Roman" w:hAnsi="Times New Roman" w:cs="Times New Roman"/>
+                <w:sz w:val="20"/>
+                <w:szCs w:val="20"/>
+              </w:rPr>
+            </w:pPr>
+            <w:r>
+              <w:rPr>
+                <w:rFonts w:ascii="Times New Roman" w:hAnsi="Times New Roman" w:cs="Times New Roman"/>
+                <w:sz w:val="20"/>
+                <w:szCs w:val="20"/>
+              </w:rPr>
+              <w:t>{</w:t>
+            </w:r>
+            <w:proofErr w:type="spellStart"/>
+            <w:r>
+              <w:rPr>
+                <w:rFonts w:ascii="Times New Roman" w:hAnsi="Times New Roman" w:cs="Times New Roman"/>
+                <w:sz w:val="20"/>
+                <w:szCs w:val="20"/>
+              </w:rPr>
+              <w:t>participants</w:t>
+            </w:r>
+            <w:proofErr w:type="spellEnd"/>
+            <w:r>
+              <w:rPr>
+                <w:rFonts w:ascii="Times New Roman" w:hAnsi="Times New Roman" w:cs="Times New Roman"/>
+                <w:sz w:val="20"/>
+                <w:szCs w:val="20"/>
+              </w:rPr>
+              <w:t>}</w:t>
             </w:r>
           </w:p>
         </w:tc>
@@ -801,9 +1058,15 @@
           <w:p>
             <w:pPr>
               <w:pStyle w:val="TabellenInhalt"/>
-            </w:pPr>
-            <w:r>
-              <w:rPr>
+              <w:rPr>
+                <w:rFonts w:ascii="Arial Narrow" w:hAnsi="Arial Narrow"/>
+                <w:sz w:val="20"/>
+                <w:szCs w:val="20"/>
+              </w:rPr>
+            </w:pPr>
+            <w:r>
+              <w:rPr>
+                <w:rFonts w:ascii="Arial Narrow" w:hAnsi="Arial Narrow"/>
                 <w:b/>
                 <w:bCs/>
                 <w:sz w:val="20"/>
@@ -826,8 +1089,18 @@
           <w:p>
             <w:pPr>
               <w:pStyle w:val="TabellenInhalt"/>
-            </w:pPr>
-            <w:r>
+              <w:rPr>
+                <w:rFonts w:ascii="Times New Roman" w:hAnsi="Times New Roman" w:cs="Times New Roman"/>
+                <w:sz w:val="20"/>
+                <w:szCs w:val="20"/>
+              </w:rPr>
+            </w:pPr>
+            <w:r>
+              <w:rPr>
+                <w:rFonts w:ascii="Times New Roman" w:hAnsi="Times New Roman" w:cs="Times New Roman"/>
+                <w:sz w:val="20"/>
+                <w:szCs w:val="20"/>
+              </w:rPr>
               <w:t xml:space="preserve">Initial Extern </w:t>
             </w:r>
           </w:p>
@@ -838,11 +1111,15 @@
       <w:pPr>
         <w:pStyle w:val="V-Modell-XTProduktbeispieleberschrift"/>
         <w:rPr>
+          <w:rFonts w:ascii="Arial Narrow" w:hAnsi="Arial Narrow"/>
           <w:sz w:val="20"/>
           <w:szCs w:val="20"/>
         </w:rPr>
       </w:pPr>
       <w:r>
+        <w:rPr>
+          <w:rFonts w:ascii="Arial Narrow" w:hAnsi="Arial Narrow"/>
+        </w:rPr>
         <w:t>Änderungsverzeichnis</w:t>
       </w:r>
     </w:p>
@@ -884,6 +1161,7 @@
               <w:pStyle w:val="TabellenInhalt"/>
               <w:jc w:val="center"/>
               <w:rPr>
+                <w:rFonts w:ascii="Arial Narrow" w:hAnsi="Arial Narrow"/>
                 <w:b/>
                 <w:bCs/>
                 <w:sz w:val="20"/>
@@ -906,14 +1184,16 @@
               <w:pStyle w:val="TabellenInhalt"/>
               <w:jc w:val="center"/>
               <w:rPr>
-                <w:b/>
-                <w:bCs/>
-                <w:sz w:val="20"/>
-                <w:szCs w:val="20"/>
-              </w:rPr>
-            </w:pPr>
-            <w:r>
-              <w:rPr>
+                <w:rFonts w:ascii="Arial Narrow" w:hAnsi="Arial Narrow"/>
+                <w:b/>
+                <w:bCs/>
+                <w:sz w:val="20"/>
+                <w:szCs w:val="20"/>
+              </w:rPr>
+            </w:pPr>
+            <w:r>
+              <w:rPr>
+                <w:rFonts w:ascii="Arial Narrow" w:hAnsi="Arial Narrow"/>
                 <w:b/>
                 <w:bCs/>
                 <w:sz w:val="20"/>
@@ -938,6 +1218,7 @@
               <w:pStyle w:val="TabellenInhalt"/>
               <w:jc w:val="center"/>
               <w:rPr>
+                <w:rFonts w:ascii="Arial Narrow" w:hAnsi="Arial Narrow"/>
                 <w:b/>
                 <w:bCs/>
                 <w:sz w:val="20"/>
@@ -962,14 +1243,16 @@
               <w:pStyle w:val="TabellenInhalt"/>
               <w:jc w:val="center"/>
               <w:rPr>
-                <w:b/>
-                <w:bCs/>
-                <w:sz w:val="20"/>
-                <w:szCs w:val="20"/>
-              </w:rPr>
-            </w:pPr>
-            <w:r>
-              <w:rPr>
+                <w:rFonts w:ascii="Arial Narrow" w:hAnsi="Arial Narrow"/>
+                <w:b/>
+                <w:bCs/>
+                <w:sz w:val="20"/>
+                <w:szCs w:val="20"/>
+              </w:rPr>
+            </w:pPr>
+            <w:r>
+              <w:rPr>
+                <w:rFonts w:ascii="Arial Narrow" w:hAnsi="Arial Narrow"/>
                 <w:b/>
                 <w:bCs/>
                 <w:sz w:val="20"/>
@@ -994,14 +1277,16 @@
               <w:pStyle w:val="TabellenInhalt"/>
               <w:jc w:val="center"/>
               <w:rPr>
-                <w:b/>
-                <w:bCs/>
-                <w:sz w:val="20"/>
-                <w:szCs w:val="20"/>
-              </w:rPr>
-            </w:pPr>
-            <w:r>
-              <w:rPr>
+                <w:rFonts w:ascii="Arial Narrow" w:hAnsi="Arial Narrow"/>
+                <w:b/>
+                <w:bCs/>
+                <w:sz w:val="20"/>
+                <w:szCs w:val="20"/>
+              </w:rPr>
+            </w:pPr>
+            <w:r>
+              <w:rPr>
+                <w:rFonts w:ascii="Arial Narrow" w:hAnsi="Arial Narrow"/>
                 <w:b/>
                 <w:bCs/>
                 <w:sz w:val="20"/>
@@ -1026,6 +1311,7 @@
               <w:pStyle w:val="TabellenInhalt"/>
               <w:jc w:val="center"/>
               <w:rPr>
+                <w:rFonts w:ascii="Arial Narrow" w:hAnsi="Arial Narrow"/>
                 <w:b/>
                 <w:bCs/>
                 <w:sz w:val="20"/>
@@ -1049,6 +1335,7 @@
               <w:pStyle w:val="TabellenInhalt"/>
               <w:jc w:val="center"/>
               <w:rPr>
+                <w:rFonts w:ascii="Arial Narrow" w:hAnsi="Arial Narrow"/>
                 <w:b/>
                 <w:bCs/>
                 <w:sz w:val="20"/>
@@ -1065,7 +1352,7 @@
             <w:tcBorders>
               <w:top w:val="single" w:sz="1" w:space="0" w:color="000000"/>
               <w:left w:val="single" w:sz="1" w:space="0" w:color="000000"/>
-              <w:bottom w:val="single" w:sz="1" w:space="0" w:color="000000"/>
+              <w:bottom w:val="single" w:sz="4" w:space="0" w:color="auto"/>
               <w:right w:val="single" w:sz="1" w:space="0" w:color="000000"/>
             </w:tcBorders>
             <w:shd w:val="clear" w:color="auto" w:fill="C0C0C0"/>
@@ -1075,14 +1362,16 @@
               <w:pStyle w:val="TabellenInhalt"/>
               <w:jc w:val="center"/>
               <w:rPr>
-                <w:b/>
-                <w:bCs/>
-                <w:sz w:val="20"/>
-                <w:szCs w:val="20"/>
-              </w:rPr>
-            </w:pPr>
-            <w:r>
-              <w:rPr>
+                <w:rFonts w:ascii="Arial Narrow" w:hAnsi="Arial Narrow"/>
+                <w:b/>
+                <w:bCs/>
+                <w:sz w:val="20"/>
+                <w:szCs w:val="20"/>
+              </w:rPr>
+            </w:pPr>
+            <w:r>
+              <w:rPr>
+                <w:rFonts w:ascii="Arial Narrow" w:hAnsi="Arial Narrow"/>
                 <w:b/>
                 <w:bCs/>
                 <w:sz w:val="20"/>
@@ -1098,7 +1387,7 @@
             <w:tcBorders>
               <w:top w:val="single" w:sz="1" w:space="0" w:color="000000"/>
               <w:left w:val="single" w:sz="1" w:space="0" w:color="000000"/>
-              <w:bottom w:val="single" w:sz="1" w:space="0" w:color="000000"/>
+              <w:bottom w:val="single" w:sz="4" w:space="0" w:color="auto"/>
               <w:right w:val="single" w:sz="1" w:space="0" w:color="000000"/>
             </w:tcBorders>
             <w:shd w:val="clear" w:color="auto" w:fill="C0C0C0"/>
@@ -1108,14 +1397,16 @@
               <w:pStyle w:val="TabellenInhalt"/>
               <w:jc w:val="center"/>
               <w:rPr>
-                <w:b/>
-                <w:bCs/>
-                <w:sz w:val="20"/>
-                <w:szCs w:val="20"/>
-              </w:rPr>
-            </w:pPr>
-            <w:r>
-              <w:rPr>
+                <w:rFonts w:ascii="Arial Narrow" w:hAnsi="Arial Narrow"/>
+                <w:b/>
+                <w:bCs/>
+                <w:sz w:val="20"/>
+                <w:szCs w:val="20"/>
+              </w:rPr>
+            </w:pPr>
+            <w:r>
+              <w:rPr>
+                <w:rFonts w:ascii="Arial Narrow" w:hAnsi="Arial Narrow"/>
                 <w:b/>
                 <w:bCs/>
                 <w:sz w:val="20"/>
@@ -1131,7 +1422,7 @@
             <w:tcBorders>
               <w:top w:val="single" w:sz="1" w:space="0" w:color="000000"/>
               <w:left w:val="single" w:sz="1" w:space="0" w:color="000000"/>
-              <w:bottom w:val="single" w:sz="1" w:space="0" w:color="000000"/>
+              <w:bottom w:val="single" w:sz="4" w:space="0" w:color="auto"/>
               <w:right w:val="single" w:sz="1" w:space="0" w:color="000000"/>
             </w:tcBorders>
             <w:shd w:val="clear" w:color="auto" w:fill="C0C0C0"/>
@@ -1141,14 +1432,16 @@
               <w:pStyle w:val="TabellenInhalt"/>
               <w:jc w:val="center"/>
               <w:rPr>
-                <w:b/>
-                <w:bCs/>
-                <w:sz w:val="20"/>
-                <w:szCs w:val="20"/>
-              </w:rPr>
-            </w:pPr>
-            <w:r>
-              <w:rPr>
+                <w:rFonts w:ascii="Arial Narrow" w:hAnsi="Arial Narrow"/>
+                <w:b/>
+                <w:bCs/>
+                <w:sz w:val="20"/>
+                <w:szCs w:val="20"/>
+              </w:rPr>
+            </w:pPr>
+            <w:r>
+              <w:rPr>
+                <w:rFonts w:ascii="Arial Narrow" w:hAnsi="Arial Narrow"/>
                 <w:b/>
                 <w:bCs/>
                 <w:sz w:val="20"/>
@@ -1163,7 +1456,7 @@
             <w:tcW w:w="1218" w:type="dxa"/>
             <w:tcBorders>
               <w:left w:val="single" w:sz="1" w:space="0" w:color="000000"/>
-              <w:bottom w:val="single" w:sz="1" w:space="0" w:color="000000"/>
+              <w:bottom w:val="single" w:sz="4" w:space="0" w:color="auto"/>
             </w:tcBorders>
             <w:shd w:val="clear" w:color="auto" w:fill="C0C0C0"/>
           </w:tcPr>
@@ -1172,14 +1465,16 @@
               <w:pStyle w:val="TabellenInhalt"/>
               <w:jc w:val="center"/>
               <w:rPr>
-                <w:b/>
-                <w:bCs/>
-                <w:sz w:val="20"/>
-                <w:szCs w:val="20"/>
-              </w:rPr>
-            </w:pPr>
-            <w:r>
-              <w:rPr>
+                <w:rFonts w:ascii="Arial Narrow" w:hAnsi="Arial Narrow"/>
+                <w:b/>
+                <w:bCs/>
+                <w:sz w:val="20"/>
+                <w:szCs w:val="20"/>
+              </w:rPr>
+            </w:pPr>
+            <w:r>
+              <w:rPr>
+                <w:rFonts w:ascii="Arial Narrow" w:hAnsi="Arial Narrow"/>
                 <w:b/>
                 <w:bCs/>
                 <w:sz w:val="20"/>
@@ -1194,7 +1489,7 @@
             <w:tcW w:w="2707" w:type="dxa"/>
             <w:tcBorders>
               <w:left w:val="single" w:sz="1" w:space="0" w:color="000000"/>
-              <w:bottom w:val="single" w:sz="1" w:space="0" w:color="000000"/>
+              <w:bottom w:val="single" w:sz="4" w:space="0" w:color="auto"/>
             </w:tcBorders>
             <w:shd w:val="clear" w:color="auto" w:fill="C0C0C0"/>
           </w:tcPr>
@@ -1203,14 +1498,16 @@
               <w:pStyle w:val="TabellenInhalt"/>
               <w:jc w:val="center"/>
               <w:rPr>
-                <w:b/>
-                <w:bCs/>
-                <w:sz w:val="20"/>
-                <w:szCs w:val="20"/>
-              </w:rPr>
-            </w:pPr>
-            <w:r>
-              <w:rPr>
+                <w:rFonts w:ascii="Arial Narrow" w:hAnsi="Arial Narrow"/>
+                <w:b/>
+                <w:bCs/>
+                <w:sz w:val="20"/>
+                <w:szCs w:val="20"/>
+              </w:rPr>
+            </w:pPr>
+            <w:r>
+              <w:rPr>
+                <w:rFonts w:ascii="Arial Narrow" w:hAnsi="Arial Narrow"/>
                 <w:b/>
                 <w:bCs/>
                 <w:sz w:val="20"/>
@@ -1225,7 +1522,7 @@
             <w:tcW w:w="798" w:type="dxa"/>
             <w:tcBorders>
               <w:left w:val="single" w:sz="1" w:space="0" w:color="000000"/>
-              <w:bottom w:val="single" w:sz="1" w:space="0" w:color="000000"/>
+              <w:bottom w:val="single" w:sz="4" w:space="0" w:color="auto"/>
               <w:right w:val="single" w:sz="1" w:space="0" w:color="000000"/>
             </w:tcBorders>
             <w:shd w:val="clear" w:color="auto" w:fill="C0C0C0"/>
@@ -1235,14 +1532,16 @@
               <w:pStyle w:val="TabellenInhalt"/>
               <w:jc w:val="center"/>
               <w:rPr>
-                <w:b/>
-                <w:bCs/>
-                <w:sz w:val="20"/>
-                <w:szCs w:val="20"/>
-              </w:rPr>
-            </w:pPr>
-            <w:r>
-              <w:rPr>
+                <w:rFonts w:ascii="Arial Narrow" w:hAnsi="Arial Narrow"/>
+                <w:b/>
+                <w:bCs/>
+                <w:sz w:val="20"/>
+                <w:szCs w:val="20"/>
+              </w:rPr>
+            </w:pPr>
+            <w:r>
+              <w:rPr>
+                <w:rFonts w:ascii="Arial Narrow" w:hAnsi="Arial Narrow"/>
                 <w:b/>
                 <w:bCs/>
                 <w:sz w:val="20"/>
@@ -1257,7 +1556,7 @@
             <w:tcW w:w="1658" w:type="dxa"/>
             <w:tcBorders>
               <w:left w:val="single" w:sz="1" w:space="0" w:color="000000"/>
-              <w:bottom w:val="single" w:sz="1" w:space="0" w:color="000000"/>
+              <w:bottom w:val="single" w:sz="4" w:space="0" w:color="auto"/>
               <w:right w:val="single" w:sz="1" w:space="0" w:color="000000"/>
             </w:tcBorders>
             <w:shd w:val="clear" w:color="auto" w:fill="C0C0C0"/>
@@ -1266,9 +1565,13 @@
             <w:pPr>
               <w:pStyle w:val="TabellenInhalt"/>
               <w:jc w:val="center"/>
-            </w:pPr>
-            <w:r>
-              <w:rPr>
+              <w:rPr>
+                <w:rFonts w:ascii="Arial Narrow" w:hAnsi="Arial Narrow"/>
+              </w:rPr>
+            </w:pPr>
+            <w:r>
+              <w:rPr>
+                <w:rFonts w:ascii="Arial Narrow" w:hAnsi="Arial Narrow"/>
                 <w:b/>
                 <w:bCs/>
                 <w:sz w:val="20"/>
@@ -1284,8 +1587,10 @@
           <w:tcPr>
             <w:tcW w:w="503" w:type="dxa"/>
             <w:tcBorders>
-              <w:left w:val="single" w:sz="1" w:space="0" w:color="000000"/>
-              <w:bottom w:val="single" w:sz="1" w:space="0" w:color="000000"/>
+              <w:top w:val="single" w:sz="4" w:space="0" w:color="auto"/>
+              <w:left w:val="single" w:sz="4" w:space="0" w:color="auto"/>
+              <w:bottom w:val="single" w:sz="4" w:space="0" w:color="auto"/>
+              <w:right w:val="single" w:sz="4" w:space="0" w:color="auto"/>
             </w:tcBorders>
             <w:shd w:val="clear" w:color="auto" w:fill="auto"/>
           </w:tcPr>
@@ -1294,12 +1599,14 @@
               <w:pStyle w:val="TabellenInhalt"/>
               <w:jc w:val="center"/>
               <w:rPr>
-                <w:sz w:val="20"/>
-                <w:szCs w:val="20"/>
-              </w:rPr>
-            </w:pPr>
-            <w:r>
-              <w:rPr>
+                <w:rFonts w:ascii="Times New Roman" w:hAnsi="Times New Roman" w:cs="Times New Roman"/>
+                <w:sz w:val="20"/>
+                <w:szCs w:val="20"/>
+              </w:rPr>
+            </w:pPr>
+            <w:r>
+              <w:rPr>
+                <w:rFonts w:ascii="Times New Roman" w:hAnsi="Times New Roman" w:cs="Times New Roman"/>
                 <w:sz w:val="20"/>
                 <w:szCs w:val="20"/>
               </w:rPr>
@@ -1311,8 +1618,10 @@
           <w:tcPr>
             <w:tcW w:w="1304" w:type="dxa"/>
             <w:tcBorders>
-              <w:left w:val="single" w:sz="1" w:space="0" w:color="000000"/>
-              <w:bottom w:val="single" w:sz="1" w:space="0" w:color="000000"/>
+              <w:top w:val="single" w:sz="4" w:space="0" w:color="auto"/>
+              <w:left w:val="single" w:sz="4" w:space="0" w:color="auto"/>
+              <w:bottom w:val="single" w:sz="4" w:space="0" w:color="auto"/>
+              <w:right w:val="single" w:sz="4" w:space="0" w:color="auto"/>
             </w:tcBorders>
             <w:shd w:val="clear" w:color="auto" w:fill="auto"/>
           </w:tcPr>
@@ -1321,6 +1630,7 @@
               <w:pStyle w:val="TabellenInhalt"/>
               <w:jc w:val="center"/>
               <w:rPr>
+                <w:rFonts w:ascii="Times New Roman" w:hAnsi="Times New Roman" w:cs="Times New Roman"/>
                 <w:sz w:val="20"/>
                 <w:szCs w:val="20"/>
               </w:rPr>
@@ -1331,8 +1641,10 @@
           <w:tcPr>
             <w:tcW w:w="884" w:type="dxa"/>
             <w:tcBorders>
-              <w:left w:val="single" w:sz="1" w:space="0" w:color="000000"/>
-              <w:bottom w:val="single" w:sz="1" w:space="0" w:color="000000"/>
+              <w:top w:val="single" w:sz="4" w:space="0" w:color="auto"/>
+              <w:left w:val="single" w:sz="4" w:space="0" w:color="auto"/>
+              <w:bottom w:val="single" w:sz="4" w:space="0" w:color="auto"/>
+              <w:right w:val="single" w:sz="4" w:space="0" w:color="auto"/>
             </w:tcBorders>
             <w:shd w:val="clear" w:color="auto" w:fill="auto"/>
           </w:tcPr>
@@ -1341,12 +1653,14 @@
               <w:pStyle w:val="TabellenInhalt"/>
               <w:jc w:val="center"/>
               <w:rPr>
-                <w:sz w:val="20"/>
-                <w:szCs w:val="20"/>
-              </w:rPr>
-            </w:pPr>
-            <w:r>
-              <w:rPr>
+                <w:rFonts w:ascii="Times New Roman" w:hAnsi="Times New Roman" w:cs="Times New Roman"/>
+                <w:sz w:val="20"/>
+                <w:szCs w:val="20"/>
+              </w:rPr>
+            </w:pPr>
+            <w:r>
+              <w:rPr>
+                <w:rFonts w:ascii="Times New Roman" w:hAnsi="Times New Roman" w:cs="Times New Roman"/>
                 <w:sz w:val="20"/>
                 <w:szCs w:val="20"/>
               </w:rPr>
@@ -1358,8 +1672,10 @@
           <w:tcPr>
             <w:tcW w:w="1218" w:type="dxa"/>
             <w:tcBorders>
-              <w:left w:val="single" w:sz="1" w:space="0" w:color="000000"/>
-              <w:bottom w:val="single" w:sz="1" w:space="0" w:color="000000"/>
+              <w:top w:val="single" w:sz="4" w:space="0" w:color="auto"/>
+              <w:left w:val="single" w:sz="4" w:space="0" w:color="auto"/>
+              <w:bottom w:val="single" w:sz="4" w:space="0" w:color="auto"/>
+              <w:right w:val="single" w:sz="4" w:space="0" w:color="auto"/>
             </w:tcBorders>
             <w:shd w:val="clear" w:color="auto" w:fill="auto"/>
           </w:tcPr>
@@ -1368,12 +1684,14 @@
               <w:pStyle w:val="TabellenInhalt"/>
               <w:jc w:val="center"/>
               <w:rPr>
-                <w:sz w:val="20"/>
-                <w:szCs w:val="20"/>
-              </w:rPr>
-            </w:pPr>
-            <w:r>
-              <w:rPr>
+                <w:rFonts w:ascii="Times New Roman" w:hAnsi="Times New Roman" w:cs="Times New Roman"/>
+                <w:sz w:val="20"/>
+                <w:szCs w:val="20"/>
+              </w:rPr>
+            </w:pPr>
+            <w:r>
+              <w:rPr>
+                <w:rFonts w:ascii="Times New Roman" w:hAnsi="Times New Roman" w:cs="Times New Roman"/>
                 <w:sz w:val="20"/>
                 <w:szCs w:val="20"/>
               </w:rPr>
@@ -1385,8 +1703,10 @@
           <w:tcPr>
             <w:tcW w:w="2707" w:type="dxa"/>
             <w:tcBorders>
-              <w:left w:val="single" w:sz="1" w:space="0" w:color="000000"/>
-              <w:bottom w:val="single" w:sz="1" w:space="0" w:color="000000"/>
+              <w:top w:val="single" w:sz="4" w:space="0" w:color="auto"/>
+              <w:left w:val="single" w:sz="4" w:space="0" w:color="auto"/>
+              <w:bottom w:val="single" w:sz="4" w:space="0" w:color="auto"/>
+              <w:right w:val="single" w:sz="4" w:space="0" w:color="auto"/>
             </w:tcBorders>
             <w:shd w:val="clear" w:color="auto" w:fill="auto"/>
           </w:tcPr>
@@ -1395,12 +1715,14 @@
               <w:pStyle w:val="TabellenInhalt"/>
               <w:jc w:val="center"/>
               <w:rPr>
-                <w:sz w:val="20"/>
-                <w:szCs w:val="20"/>
-              </w:rPr>
-            </w:pPr>
-            <w:r>
-              <w:rPr>
+                <w:rFonts w:ascii="Times New Roman" w:hAnsi="Times New Roman" w:cs="Times New Roman"/>
+                <w:sz w:val="20"/>
+                <w:szCs w:val="20"/>
+              </w:rPr>
+            </w:pPr>
+            <w:r>
+              <w:rPr>
+                <w:rFonts w:ascii="Times New Roman" w:hAnsi="Times New Roman" w:cs="Times New Roman"/>
                 <w:sz w:val="20"/>
                 <w:szCs w:val="20"/>
               </w:rPr>
@@ -1412,8 +1734,10 @@
           <w:tcPr>
             <w:tcW w:w="798" w:type="dxa"/>
             <w:tcBorders>
-              <w:left w:val="single" w:sz="1" w:space="0" w:color="000000"/>
-              <w:bottom w:val="single" w:sz="1" w:space="0" w:color="000000"/>
+              <w:top w:val="single" w:sz="4" w:space="0" w:color="auto"/>
+              <w:left w:val="single" w:sz="4" w:space="0" w:color="auto"/>
+              <w:bottom w:val="single" w:sz="4" w:space="0" w:color="auto"/>
+              <w:right w:val="single" w:sz="4" w:space="0" w:color="auto"/>
             </w:tcBorders>
             <w:shd w:val="clear" w:color="auto" w:fill="auto"/>
           </w:tcPr>
@@ -1422,6 +1746,7 @@
               <w:pStyle w:val="TabellenInhalt"/>
               <w:jc w:val="center"/>
               <w:rPr>
+                <w:rFonts w:ascii="Times New Roman" w:hAnsi="Times New Roman" w:cs="Times New Roman"/>
                 <w:sz w:val="20"/>
                 <w:szCs w:val="20"/>
               </w:rPr>
@@ -1432,9 +1757,10 @@
           <w:tcPr>
             <w:tcW w:w="1658" w:type="dxa"/>
             <w:tcBorders>
-              <w:left w:val="single" w:sz="1" w:space="0" w:color="000000"/>
-              <w:bottom w:val="single" w:sz="1" w:space="0" w:color="000000"/>
-              <w:right w:val="single" w:sz="1" w:space="0" w:color="000000"/>
+              <w:top w:val="single" w:sz="4" w:space="0" w:color="auto"/>
+              <w:left w:val="single" w:sz="4" w:space="0" w:color="auto"/>
+              <w:bottom w:val="single" w:sz="4" w:space="0" w:color="auto"/>
+              <w:right w:val="single" w:sz="4" w:space="0" w:color="auto"/>
             </w:tcBorders>
             <w:shd w:val="clear" w:color="auto" w:fill="auto"/>
           </w:tcPr>
@@ -1443,6 +1769,7 @@
               <w:pStyle w:val="TabellenInhalt"/>
               <w:jc w:val="center"/>
               <w:rPr>
+                <w:rFonts w:ascii="Times New Roman" w:hAnsi="Times New Roman" w:cs="Times New Roman"/>
                 <w:sz w:val="20"/>
                 <w:szCs w:val="20"/>
               </w:rPr>
@@ -1455,18 +1782,28 @@
       <w:pPr>
         <w:pStyle w:val="V-Modell-XTProduktbeispieleberschrift"/>
         <w:rPr>
+          <w:rFonts w:ascii="Arial Narrow" w:hAnsi="Arial Narrow"/>
           <w:sz w:val="24"/>
         </w:rPr>
       </w:pPr>
       <w:r>
+        <w:rPr>
+          <w:rFonts w:ascii="Arial Narrow" w:hAnsi="Arial Narrow"/>
+        </w:rPr>
         <w:t>Prüfverzeichnis</w:t>
       </w:r>
     </w:p>
     <w:p>
       <w:pPr>
         <w:pStyle w:val="V-Modell-XTStandard"/>
-      </w:pPr>
-      <w:r>
+        <w:rPr>
+          <w:rFonts w:ascii="Times New Roman" w:hAnsi="Times New Roman" w:cs="Times New Roman"/>
+        </w:rPr>
+      </w:pPr>
+      <w:r>
+        <w:rPr>
+          <w:rFonts w:ascii="Times New Roman" w:hAnsi="Times New Roman" w:cs="Times New Roman"/>
+        </w:rPr>
         <w:t>Die folgende Tabelle zeigt einen Überblick über alle Prüfungen – sowohl Eigenprüfungen wie auch Prüfungen durch eigenständige Qualitätssicherung – des vorliegenden Dokumentes.</w:t>
       </w:r>
     </w:p>
@@ -1498,7 +1835,7 @@
             <w:tcBorders>
               <w:top w:val="single" w:sz="1" w:space="0" w:color="000000"/>
               <w:left w:val="single" w:sz="1" w:space="0" w:color="000000"/>
-              <w:bottom w:val="single" w:sz="1" w:space="0" w:color="000000"/>
+              <w:bottom w:val="single" w:sz="4" w:space="0" w:color="auto"/>
             </w:tcBorders>
             <w:shd w:val="clear" w:color="auto" w:fill="CCCCCC"/>
             <w:vAlign w:val="center"/>
@@ -1509,6 +1846,7 @@
               <w:jc w:val="center"/>
               <w:rPr>
                 <w:rStyle w:val="V-Modell-XTInstruction"/>
+                <w:rFonts w:ascii="Arial Narrow" w:hAnsi="Arial Narrow"/>
                 <w:b/>
                 <w:bCs/>
                 <w:color w:val="auto"/>
@@ -1518,6 +1856,7 @@
             </w:pPr>
             <w:r>
               <w:rPr>
+                <w:rFonts w:ascii="Arial Narrow" w:hAnsi="Arial Narrow"/>
                 <w:b/>
                 <w:bCs/>
                 <w:sz w:val="20"/>
@@ -1533,7 +1872,7 @@
             <w:tcBorders>
               <w:top w:val="single" w:sz="1" w:space="0" w:color="000000"/>
               <w:left w:val="single" w:sz="1" w:space="0" w:color="000000"/>
-              <w:bottom w:val="single" w:sz="1" w:space="0" w:color="000000"/>
+              <w:bottom w:val="single" w:sz="4" w:space="0" w:color="auto"/>
             </w:tcBorders>
             <w:shd w:val="clear" w:color="auto" w:fill="CCCCCC"/>
             <w:vAlign w:val="center"/>
@@ -1543,6 +1882,7 @@
               <w:pStyle w:val="TabellenInhalt"/>
               <w:jc w:val="center"/>
               <w:rPr>
+                <w:rFonts w:ascii="Arial Narrow" w:hAnsi="Arial Narrow"/>
                 <w:b/>
                 <w:bCs/>
                 <w:sz w:val="20"/>
@@ -1552,6 +1892,7 @@
             <w:r>
               <w:rPr>
                 <w:rStyle w:val="V-Modell-XTInstruction"/>
+                <w:rFonts w:ascii="Arial Narrow" w:hAnsi="Arial Narrow"/>
                 <w:b/>
                 <w:bCs/>
                 <w:color w:val="auto"/>
@@ -1568,7 +1909,7 @@
             <w:tcBorders>
               <w:top w:val="single" w:sz="1" w:space="0" w:color="000000"/>
               <w:left w:val="single" w:sz="1" w:space="0" w:color="000000"/>
-              <w:bottom w:val="single" w:sz="1" w:space="0" w:color="000000"/>
+              <w:bottom w:val="single" w:sz="4" w:space="0" w:color="auto"/>
             </w:tcBorders>
             <w:shd w:val="clear" w:color="auto" w:fill="CCCCCC"/>
             <w:vAlign w:val="center"/>
@@ -1578,14 +1919,16 @@
               <w:pStyle w:val="TabellenInhalt"/>
               <w:jc w:val="center"/>
               <w:rPr>
-                <w:b/>
-                <w:bCs/>
-                <w:sz w:val="20"/>
-                <w:szCs w:val="20"/>
-              </w:rPr>
-            </w:pPr>
-            <w:r>
-              <w:rPr>
+                <w:rFonts w:ascii="Arial Narrow" w:hAnsi="Arial Narrow"/>
+                <w:b/>
+                <w:bCs/>
+                <w:sz w:val="20"/>
+                <w:szCs w:val="20"/>
+              </w:rPr>
+            </w:pPr>
+            <w:r>
+              <w:rPr>
+                <w:rFonts w:ascii="Arial Narrow" w:hAnsi="Arial Narrow"/>
                 <w:b/>
                 <w:bCs/>
                 <w:sz w:val="20"/>
@@ -1601,7 +1944,7 @@
             <w:tcBorders>
               <w:top w:val="single" w:sz="1" w:space="0" w:color="000000"/>
               <w:left w:val="single" w:sz="1" w:space="0" w:color="000000"/>
-              <w:bottom w:val="single" w:sz="1" w:space="0" w:color="000000"/>
+              <w:bottom w:val="single" w:sz="4" w:space="0" w:color="auto"/>
             </w:tcBorders>
             <w:shd w:val="clear" w:color="auto" w:fill="CCCCCC"/>
             <w:vAlign w:val="center"/>
@@ -1611,14 +1954,16 @@
               <w:pStyle w:val="TabellenInhalt"/>
               <w:jc w:val="center"/>
               <w:rPr>
-                <w:b/>
-                <w:bCs/>
-                <w:sz w:val="20"/>
-                <w:szCs w:val="20"/>
-              </w:rPr>
-            </w:pPr>
-            <w:r>
-              <w:rPr>
+                <w:rFonts w:ascii="Arial Narrow" w:hAnsi="Arial Narrow"/>
+                <w:b/>
+                <w:bCs/>
+                <w:sz w:val="20"/>
+                <w:szCs w:val="20"/>
+              </w:rPr>
+            </w:pPr>
+            <w:r>
+              <w:rPr>
+                <w:rFonts w:ascii="Arial Narrow" w:hAnsi="Arial Narrow"/>
                 <w:b/>
                 <w:bCs/>
                 <w:sz w:val="20"/>
@@ -1634,7 +1979,7 @@
             <w:tcBorders>
               <w:top w:val="single" w:sz="1" w:space="0" w:color="000000"/>
               <w:left w:val="single" w:sz="1" w:space="0" w:color="000000"/>
-              <w:bottom w:val="single" w:sz="1" w:space="0" w:color="000000"/>
+              <w:bottom w:val="single" w:sz="4" w:space="0" w:color="auto"/>
               <w:right w:val="single" w:sz="1" w:space="0" w:color="000000"/>
             </w:tcBorders>
             <w:shd w:val="clear" w:color="auto" w:fill="CCCCCC"/>
@@ -1644,9 +1989,13 @@
             <w:pPr>
               <w:pStyle w:val="TabellenInhalt"/>
               <w:jc w:val="center"/>
-            </w:pPr>
-            <w:r>
-              <w:rPr>
+              <w:rPr>
+                <w:rFonts w:ascii="Arial Narrow" w:hAnsi="Arial Narrow"/>
+              </w:rPr>
+            </w:pPr>
+            <w:r>
+              <w:rPr>
+                <w:rFonts w:ascii="Arial Narrow" w:hAnsi="Arial Narrow"/>
                 <w:b/>
                 <w:bCs/>
                 <w:sz w:val="20"/>
@@ -1662,8 +2011,10 @@
           <w:tcPr>
             <w:tcW w:w="1141" w:type="dxa"/>
             <w:tcBorders>
-              <w:left w:val="single" w:sz="1" w:space="0" w:color="000000"/>
-              <w:bottom w:val="single" w:sz="1" w:space="0" w:color="000000"/>
+              <w:top w:val="single" w:sz="4" w:space="0" w:color="auto"/>
+              <w:left w:val="single" w:sz="4" w:space="0" w:color="auto"/>
+              <w:bottom w:val="single" w:sz="4" w:space="0" w:color="auto"/>
+              <w:right w:val="single" w:sz="4" w:space="0" w:color="auto"/>
             </w:tcBorders>
             <w:shd w:val="clear" w:color="auto" w:fill="auto"/>
             <w:vAlign w:val="center"/>
@@ -1672,6 +2023,7 @@
             <w:pPr>
               <w:pStyle w:val="TabellenInhalt"/>
               <w:rPr>
+                <w:rFonts w:ascii="Times New Roman" w:hAnsi="Times New Roman" w:cs="Times New Roman"/>
                 <w:b/>
                 <w:bCs/>
                 <w:sz w:val="20"/>
@@ -1684,8 +2036,10 @@
           <w:tcPr>
             <w:tcW w:w="1321" w:type="dxa"/>
             <w:tcBorders>
-              <w:left w:val="single" w:sz="1" w:space="0" w:color="000000"/>
-              <w:bottom w:val="single" w:sz="1" w:space="0" w:color="000000"/>
+              <w:top w:val="single" w:sz="4" w:space="0" w:color="auto"/>
+              <w:left w:val="single" w:sz="4" w:space="0" w:color="auto"/>
+              <w:bottom w:val="single" w:sz="4" w:space="0" w:color="auto"/>
+              <w:right w:val="single" w:sz="4" w:space="0" w:color="auto"/>
             </w:tcBorders>
             <w:shd w:val="clear" w:color="auto" w:fill="auto"/>
             <w:vAlign w:val="center"/>
@@ -1693,6 +2047,11 @@
           <w:p>
             <w:pPr>
               <w:pStyle w:val="TabellenInhalt"/>
+              <w:rPr>
+                <w:rFonts w:ascii="Times New Roman" w:hAnsi="Times New Roman" w:cs="Times New Roman"/>
+                <w:sz w:val="20"/>
+                <w:szCs w:val="20"/>
+              </w:rPr>
             </w:pPr>
           </w:p>
         </w:tc>
@@ -1700,8 +2059,10 @@
           <w:tcPr>
             <w:tcW w:w="3901" w:type="dxa"/>
             <w:tcBorders>
-              <w:left w:val="single" w:sz="1" w:space="0" w:color="000000"/>
-              <w:bottom w:val="single" w:sz="1" w:space="0" w:color="000000"/>
+              <w:top w:val="single" w:sz="4" w:space="0" w:color="auto"/>
+              <w:left w:val="single" w:sz="4" w:space="0" w:color="auto"/>
+              <w:bottom w:val="single" w:sz="4" w:space="0" w:color="auto"/>
+              <w:right w:val="single" w:sz="4" w:space="0" w:color="auto"/>
             </w:tcBorders>
             <w:shd w:val="clear" w:color="auto" w:fill="auto"/>
             <w:vAlign w:val="center"/>
@@ -1709,6 +2070,11 @@
           <w:p>
             <w:pPr>
               <w:pStyle w:val="TabellenInhalt"/>
+              <w:rPr>
+                <w:rFonts w:ascii="Times New Roman" w:hAnsi="Times New Roman" w:cs="Times New Roman"/>
+                <w:sz w:val="20"/>
+                <w:szCs w:val="20"/>
+              </w:rPr>
             </w:pPr>
           </w:p>
         </w:tc>
@@ -1716,8 +2082,10 @@
           <w:tcPr>
             <w:tcW w:w="1083" w:type="dxa"/>
             <w:tcBorders>
-              <w:left w:val="single" w:sz="1" w:space="0" w:color="000000"/>
-              <w:bottom w:val="single" w:sz="1" w:space="0" w:color="000000"/>
+              <w:top w:val="single" w:sz="4" w:space="0" w:color="auto"/>
+              <w:left w:val="single" w:sz="4" w:space="0" w:color="auto"/>
+              <w:bottom w:val="single" w:sz="4" w:space="0" w:color="auto"/>
+              <w:right w:val="single" w:sz="4" w:space="0" w:color="auto"/>
             </w:tcBorders>
             <w:shd w:val="clear" w:color="auto" w:fill="auto"/>
             <w:vAlign w:val="center"/>
@@ -1725,6 +2093,11 @@
           <w:p>
             <w:pPr>
               <w:pStyle w:val="TabellenInhalt"/>
+              <w:rPr>
+                <w:rFonts w:ascii="Times New Roman" w:hAnsi="Times New Roman" w:cs="Times New Roman"/>
+                <w:sz w:val="20"/>
+                <w:szCs w:val="20"/>
+              </w:rPr>
             </w:pPr>
           </w:p>
         </w:tc>
@@ -1732,9 +2105,10 @@
           <w:tcPr>
             <w:tcW w:w="1626" w:type="dxa"/>
             <w:tcBorders>
-              <w:left w:val="single" w:sz="1" w:space="0" w:color="000000"/>
-              <w:bottom w:val="single" w:sz="1" w:space="0" w:color="000000"/>
-              <w:right w:val="single" w:sz="1" w:space="0" w:color="000000"/>
+              <w:top w:val="single" w:sz="4" w:space="0" w:color="auto"/>
+              <w:left w:val="single" w:sz="4" w:space="0" w:color="auto"/>
+              <w:bottom w:val="single" w:sz="4" w:space="0" w:color="auto"/>
+              <w:right w:val="single" w:sz="4" w:space="0" w:color="auto"/>
             </w:tcBorders>
             <w:shd w:val="clear" w:color="auto" w:fill="auto"/>
             <w:vAlign w:val="center"/>
@@ -1742,6 +2116,11 @@
           <w:p>
             <w:pPr>
               <w:pStyle w:val="TabellenInhalt"/>
+              <w:rPr>
+                <w:rFonts w:ascii="Times New Roman" w:hAnsi="Times New Roman" w:cs="Times New Roman"/>
+                <w:sz w:val="20"/>
+                <w:szCs w:val="20"/>
+              </w:rPr>
             </w:pPr>
           </w:p>
         </w:tc>
@@ -1753,8 +2132,16 @@
       <w:pPr>
         <w:pStyle w:val="Inhaltsverzeichnisberschrift"/>
         <w:pageBreakBefore/>
-      </w:pPr>
-      <w:r>
+        <w:rPr>
+          <w:rFonts w:ascii="Arial Narrow" w:hAnsi="Arial Narrow"/>
+          <w:sz w:val="32"/>
+        </w:rPr>
+      </w:pPr>
+      <w:r>
+        <w:rPr>
+          <w:rFonts w:ascii="Arial Narrow" w:hAnsi="Arial Narrow"/>
+          <w:sz w:val="32"/>
+        </w:rPr>
         <w:lastRenderedPageBreak/>
         <w:t>Inhaltsverzeichnis</w:t>
       </w:r>
@@ -1762,19 +2149,31 @@
     <w:p>
       <w:pPr>
         <w:pStyle w:val="Verzeichnis1"/>
-      </w:pPr>
-      <w:r>
+        <w:rPr>
+          <w:rFonts w:ascii="Times New Roman" w:hAnsi="Times New Roman" w:cs="Times New Roman"/>
+        </w:rPr>
+      </w:pPr>
+      <w:r>
+        <w:rPr>
+          <w:rFonts w:ascii="Times New Roman" w:hAnsi="Times New Roman" w:cs="Times New Roman"/>
+        </w:rPr>
         <w:t>{TOC}</w:t>
       </w:r>
     </w:p>
     <w:p>
       <w:pPr>
         <w:pStyle w:val="Verzeichnis1"/>
+        <w:rPr>
+          <w:rFonts w:ascii="Arial Narrow" w:hAnsi="Arial Narrow"/>
+        </w:rPr>
       </w:pPr>
       <w:r>
         <w:br w:type="page"/>
       </w:r>
       <w:r>
+        <w:rPr>
+          <w:rFonts w:ascii="Arial Narrow" w:hAnsi="Arial Narrow"/>
+        </w:rPr>
         <w:lastRenderedPageBreak/>
         <w:t>{FIRST_CHAPTER}</w:t>
       </w:r>
@@ -1790,9 +2189,17 @@
         <w:tabs>
           <w:tab w:val="left" w:pos="0"/>
         </w:tabs>
+        <w:rPr>
+          <w:rFonts w:ascii="Arial Narrow" w:hAnsi="Arial Narrow"/>
+          <w:sz w:val="32"/>
+        </w:rPr>
       </w:pPr>
       <w:bookmarkStart w:id="0" w:name="_Toc125021504"/>
       <w:r>
+        <w:rPr>
+          <w:rFonts w:ascii="Arial Narrow" w:hAnsi="Arial Narrow"/>
+          <w:sz w:val="32"/>
+        </w:rPr>
         <w:lastRenderedPageBreak/>
         <w:t>Abkürzungsverzeichnis</w:t>
       </w:r>
@@ -1837,12 +2244,16 @@
               <w:pStyle w:val="TabellenInhalt"/>
               <w:jc w:val="center"/>
               <w:rPr>
-                <w:b/>
-                <w:bCs/>
-              </w:rPr>
-            </w:pPr>
-            <w:r>
-              <w:rPr>
+                <w:rFonts w:ascii="Arial Narrow" w:hAnsi="Arial Narrow"/>
+                <w:b/>
+                <w:bCs/>
+                <w:sz w:val="20"/>
+                <w:szCs w:val="20"/>
+              </w:rPr>
+            </w:pPr>
+            <w:r>
+              <w:rPr>
+                <w:rFonts w:ascii="Arial Narrow" w:hAnsi="Arial Narrow"/>
                 <w:b/>
                 <w:bCs/>
                 <w:sz w:val="20"/>
@@ -1868,11 +2279,19 @@
             <w:pPr>
               <w:pStyle w:val="TabellenInhalt"/>
               <w:jc w:val="center"/>
-            </w:pPr>
-            <w:r>
-              <w:rPr>
-                <w:b/>
-                <w:bCs/>
+              <w:rPr>
+                <w:rFonts w:ascii="Arial Narrow" w:hAnsi="Arial Narrow"/>
+                <w:sz w:val="20"/>
+                <w:szCs w:val="20"/>
+              </w:rPr>
+            </w:pPr>
+            <w:r>
+              <w:rPr>
+                <w:rFonts w:ascii="Arial Narrow" w:hAnsi="Arial Narrow"/>
+                <w:b/>
+                <w:bCs/>
+                <w:sz w:val="20"/>
+                <w:szCs w:val="20"/>
               </w:rPr>
               <w:t>Erklärung</w:t>
             </w:r>
@@ -1893,6 +2312,7 @@
             <w:pPr>
               <w:pStyle w:val="TabellenInhalt"/>
               <w:rPr>
+                <w:rFonts w:ascii="Times New Roman" w:hAnsi="Times New Roman" w:cs="Times New Roman"/>
                 <w:b/>
                 <w:bCs/>
                 <w:sz w:val="20"/>
@@ -1914,6 +2334,11 @@
           <w:p>
             <w:pPr>
               <w:pStyle w:val="TabellenInhalt"/>
+              <w:rPr>
+                <w:rFonts w:ascii="Times New Roman" w:hAnsi="Times New Roman" w:cs="Times New Roman"/>
+                <w:sz w:val="20"/>
+                <w:szCs w:val="20"/>
+              </w:rPr>
             </w:pPr>
           </w:p>
         </w:tc>
@@ -1930,9 +2355,17 @@
         <w:tabs>
           <w:tab w:val="left" w:pos="0"/>
         </w:tabs>
+        <w:rPr>
+          <w:rFonts w:ascii="Arial Narrow" w:hAnsi="Arial Narrow"/>
+          <w:sz w:val="32"/>
+        </w:rPr>
       </w:pPr>
       <w:bookmarkStart w:id="1" w:name="_Toc125021505"/>
       <w:r>
+        <w:rPr>
+          <w:rFonts w:ascii="Arial Narrow" w:hAnsi="Arial Narrow"/>
+          <w:sz w:val="32"/>
+        </w:rPr>
         <w:lastRenderedPageBreak/>
         <w:t>Literaturverzeichnis</w:t>
       </w:r>
@@ -1949,9 +2382,17 @@
         <w:tabs>
           <w:tab w:val="left" w:pos="0"/>
         </w:tabs>
+        <w:rPr>
+          <w:rFonts w:ascii="Arial Narrow" w:hAnsi="Arial Narrow"/>
+          <w:sz w:val="32"/>
+        </w:rPr>
       </w:pPr>
       <w:bookmarkStart w:id="2" w:name="_Toc125021506"/>
       <w:r>
+        <w:rPr>
+          <w:rFonts w:ascii="Arial Narrow" w:hAnsi="Arial Narrow"/>
+          <w:sz w:val="32"/>
+        </w:rPr>
         <w:lastRenderedPageBreak/>
         <w:t>Abbildungsverzeichnis</w:t>
       </w:r>
@@ -1965,8 +2406,14 @@
     <w:p>
       <w:pPr>
         <w:pStyle w:val="Abbildungsverzeichnisberschrift"/>
-      </w:pPr>
-      <w:r>
+        <w:rPr>
+          <w:rFonts w:ascii="Times New Roman" w:hAnsi="Times New Roman" w:cs="Times New Roman"/>
+        </w:rPr>
+      </w:pPr>
+      <w:r>
+        <w:rPr>
+          <w:rFonts w:ascii="Times New Roman" w:hAnsi="Times New Roman" w:cs="Times New Roman"/>
+        </w:rPr>
         <w:t>Abbildungsverzeichnis</w:t>
       </w:r>
     </w:p>
@@ -1984,13 +2431,14 @@
       <w:pPr>
         <w:pageBreakBefore/>
         <w:rPr>
-          <w:rFonts w:eastAsia="Arial" w:cs="Arial"/>
+          <w:rFonts w:ascii="Arial Narrow" w:eastAsia="Arial" w:hAnsi="Arial Narrow" w:cs="Arial"/>
           <w:color w:val="000080"/>
         </w:rPr>
       </w:pPr>
-      <w:r>
-        <w:rPr>
-          <w:rFonts w:eastAsia="Arial" w:cs="Arial"/>
+      <w:bookmarkStart w:id="3" w:name="_Hlk160579493"/>
+      <w:r>
+        <w:rPr>
+          <w:rFonts w:ascii="Arial Narrow" w:eastAsia="Arial" w:hAnsi="Arial Narrow" w:cs="Arial"/>
           <w:b/>
           <w:bCs/>
           <w:color w:val="000080"/>
@@ -2000,15 +2448,29 @@
         <w:lastRenderedPageBreak/>
         <w:t>Vorgaben zur Prüfung des Dokuments</w:t>
       </w:r>
+      <w:r>
+        <w:rPr>
+          <w:rFonts w:ascii="Arial Narrow" w:eastAsia="Arial" w:hAnsi="Arial Narrow" w:cs="Arial"/>
+          <w:b/>
+          <w:bCs/>
+          <w:color w:val="000080"/>
+          <w:sz w:val="32"/>
+          <w:szCs w:val="32"/>
+        </w:rPr>
+        <w:br/>
+      </w:r>
     </w:p>
     <w:p>
       <w:pPr>
         <w:autoSpaceDE w:val="0"/>
         <w:jc w:val="both"/>
-      </w:pPr>
-      <w:r>
-        <w:rPr>
-          <w:rFonts w:eastAsia="Arial" w:cs="Arial"/>
+        <w:rPr>
+          <w:rFonts w:ascii="Times New Roman" w:hAnsi="Times New Roman" w:cs="Times New Roman"/>
+        </w:rPr>
+      </w:pPr>
+      <w:r>
+        <w:rPr>
+          <w:rFonts w:ascii="Times New Roman" w:eastAsia="Arial" w:hAnsi="Times New Roman" w:cs="Times New Roman"/>
           <w:color w:val="000080"/>
         </w:rPr>
         <w:t>Inhaltliche und formale Vorgaben an das Produkt sind dem Teil 5: V-Modell-Referenz Produkte des V-Modell XT und gegebenenfalls einer zugehörigen Prüfspezifikation Dokument zu entnehmen. Für die Überprüfung des Produktes hinsichtlich seiner inhaltlichen Konsistenz zu bereits fertig gestellten Produkten sind die folgenden Produktabhängigkeiten zu überprüfen.</w:t>
@@ -2023,6 +2485,7 @@
       <w:pPr>
         <w:pStyle w:val="V-Modell-XTStandard"/>
         <w:rPr>
+          <w:rFonts w:ascii="Arial Narrow" w:hAnsi="Arial Narrow"/>
           <w:sz w:val="20"/>
           <w:szCs w:val="20"/>
           <w:u w:val="single"/>
@@ -2030,6 +2493,7 @@
       </w:pPr>
       <w:r>
         <w:rPr>
+          <w:rFonts w:ascii="Arial Narrow" w:hAnsi="Arial Narrow"/>
           <w:b/>
           <w:bCs/>
         </w:rPr>
@@ -2040,14 +2504,12 @@
       <w:pPr>
         <w:pStyle w:val="V-Modell-XTStandard"/>
         <w:rPr>
-          <w:sz w:val="20"/>
-          <w:szCs w:val="20"/>
-        </w:rPr>
-      </w:pPr>
-      <w:r>
-        <w:rPr>
-          <w:sz w:val="20"/>
-          <w:szCs w:val="20"/>
+          <w:rFonts w:ascii="Times New Roman" w:hAnsi="Times New Roman" w:cs="Times New Roman"/>
+        </w:rPr>
+      </w:pPr>
+      <w:r>
+        <w:rPr>
+          <w:rFonts w:ascii="Times New Roman" w:hAnsi="Times New Roman" w:cs="Times New Roman"/>
           <w:u w:val="single"/>
         </w:rPr>
         <w:t>Betroffene Produkte:</w:t>
@@ -2064,14 +2526,12 @@
           <w:tab w:val="left" w:pos="720"/>
         </w:tabs>
         <w:rPr>
-          <w:sz w:val="20"/>
-          <w:szCs w:val="20"/>
-        </w:rPr>
-      </w:pPr>
-      <w:r>
-        <w:rPr>
-          <w:sz w:val="20"/>
-          <w:szCs w:val="20"/>
+          <w:rFonts w:ascii="Times New Roman" w:hAnsi="Times New Roman" w:cs="Times New Roman"/>
+        </w:rPr>
+      </w:pPr>
+      <w:r>
+        <w:rPr>
+          <w:rFonts w:ascii="Times New Roman" w:hAnsi="Times New Roman" w:cs="Times New Roman"/>
         </w:rPr>
         <w:t>Projekthandbuch</w:t>
       </w:r>
@@ -2087,14 +2547,12 @@
           <w:tab w:val="left" w:pos="720"/>
         </w:tabs>
         <w:rPr>
-          <w:sz w:val="20"/>
-          <w:szCs w:val="20"/>
-        </w:rPr>
-      </w:pPr>
-      <w:r>
-        <w:rPr>
-          <w:sz w:val="20"/>
-          <w:szCs w:val="20"/>
+          <w:rFonts w:ascii="Times New Roman" w:hAnsi="Times New Roman" w:cs="Times New Roman"/>
+        </w:rPr>
+      </w:pPr>
+      <w:r>
+        <w:rPr>
+          <w:rFonts w:ascii="Times New Roman" w:hAnsi="Times New Roman" w:cs="Times New Roman"/>
         </w:rPr>
         <w:t>Projektauftrag</w:t>
       </w:r>
@@ -2110,6 +2568,130 @@
           <w:tab w:val="left" w:pos="720"/>
         </w:tabs>
         <w:rPr>
+          <w:rFonts w:ascii="Times New Roman" w:hAnsi="Times New Roman" w:cs="Times New Roman"/>
+          <w:u w:val="single"/>
+        </w:rPr>
+      </w:pPr>
+      <w:r>
+        <w:rPr>
+          <w:rFonts w:ascii="Times New Roman" w:hAnsi="Times New Roman" w:cs="Times New Roman"/>
+        </w:rPr>
+        <w:t>Projektvorschlag</w:t>
+      </w:r>
+    </w:p>
+    <w:p>
+      <w:pPr>
+        <w:pStyle w:val="V-Modell-XTStandard"/>
+        <w:spacing w:before="113"/>
+        <w:rPr>
+          <w:rFonts w:ascii="Times New Roman" w:hAnsi="Times New Roman" w:cs="Times New Roman"/>
+        </w:rPr>
+      </w:pPr>
+      <w:r>
+        <w:rPr>
+          <w:rFonts w:ascii="Times New Roman" w:hAnsi="Times New Roman" w:cs="Times New Roman"/>
+          <w:u w:val="single"/>
+        </w:rPr>
+        <w:t>Beschreibung:</w:t>
+      </w:r>
+    </w:p>
+    <w:p>
+      <w:pPr>
+        <w:pStyle w:val="V-Modell-XTStandard"/>
+        <w:rPr>
+          <w:rFonts w:ascii="Times New Roman" w:hAnsi="Times New Roman" w:cs="Times New Roman"/>
+        </w:rPr>
+      </w:pPr>
+    </w:p>
+    <w:p>
+      <w:pPr>
+        <w:pStyle w:val="V-Modell-XTStandard"/>
+        <w:rPr>
+          <w:rFonts w:ascii="Times New Roman" w:hAnsi="Times New Roman" w:cs="Times New Roman"/>
+        </w:rPr>
+      </w:pPr>
+      <w:r>
+        <w:rPr>
+          <w:rFonts w:ascii="Times New Roman" w:hAnsi="Times New Roman" w:cs="Times New Roman"/>
+        </w:rPr>
+        <w:t xml:space="preserve">Die im </w:t>
+      </w:r>
+      <w:r>
+        <w:rPr>
+          <w:rFonts w:ascii="Times New Roman" w:hAnsi="Times New Roman" w:cs="Times New Roman"/>
+          <w:color w:val="0000FF"/>
+        </w:rPr>
+        <w:t>»Projektvorschlag</w:t>
+      </w:r>
+      <w:r>
+        <w:rPr>
+          <w:rFonts w:ascii="Times New Roman" w:hAnsi="Times New Roman" w:cs="Times New Roman"/>
+        </w:rPr>
+        <w:t xml:space="preserve"> enthaltenen Informationen zu </w:t>
+      </w:r>
+      <w:r>
+        <w:rPr>
+          <w:rFonts w:ascii="Times New Roman" w:hAnsi="Times New Roman" w:cs="Times New Roman"/>
+          <w:color w:val="0000FF"/>
+        </w:rPr>
+        <w:t>»Ausgangslage</w:t>
+      </w:r>
+      <w:r>
+        <w:rPr>
+          <w:rFonts w:ascii="Times New Roman" w:hAnsi="Times New Roman" w:cs="Times New Roman"/>
+        </w:rPr>
+        <w:t xml:space="preserve">, bestehenden Rahmenbedingungen, Projektzielen, Systemvorstellungen und </w:t>
+      </w:r>
+      <w:r>
+        <w:rPr>
+          <w:rFonts w:ascii="Times New Roman" w:hAnsi="Times New Roman" w:cs="Times New Roman"/>
+          <w:color w:val="0000FF"/>
+        </w:rPr>
+        <w:t>»Wirtschaftlichkeit</w:t>
+      </w:r>
+      <w:r>
+        <w:rPr>
+          <w:rFonts w:ascii="Times New Roman" w:hAnsi="Times New Roman" w:cs="Times New Roman"/>
+        </w:rPr>
+        <w:t xml:space="preserve"> sind im </w:t>
+      </w:r>
+      <w:r>
+        <w:rPr>
+          <w:rFonts w:ascii="Times New Roman" w:hAnsi="Times New Roman" w:cs="Times New Roman"/>
+          <w:color w:val="0000FF"/>
+        </w:rPr>
+        <w:t>»Projektauftrag</w:t>
+      </w:r>
+      <w:r>
+        <w:rPr>
+          <w:rFonts w:ascii="Times New Roman" w:hAnsi="Times New Roman" w:cs="Times New Roman"/>
+        </w:rPr>
+        <w:t xml:space="preserve"> und im </w:t>
+      </w:r>
+      <w:r>
+        <w:rPr>
+          <w:rFonts w:ascii="Times New Roman" w:hAnsi="Times New Roman" w:cs="Times New Roman"/>
+          <w:color w:val="0000FF"/>
+        </w:rPr>
+        <w:t>»Projekthandbuch</w:t>
+      </w:r>
+      <w:r>
+        <w:rPr>
+          <w:rFonts w:ascii="Times New Roman" w:hAnsi="Times New Roman" w:cs="Times New Roman"/>
+        </w:rPr>
+        <w:t xml:space="preserve"> zu berücksichtigen. </w:t>
+      </w:r>
+    </w:p>
+    <w:p>
+      <w:pPr>
+        <w:pStyle w:val="V-Modell-XTStandard"/>
+      </w:pPr>
+    </w:p>
+    <w:p>
+      <w:pPr>
+        <w:pStyle w:val="V-Modell-XTStandard"/>
+        <w:rPr>
+          <w:rFonts w:ascii="Arial Narrow" w:hAnsi="Arial Narrow"/>
           <w:sz w:val="20"/>
           <w:szCs w:val="20"/>
           <w:u w:val="single"/>
@@ -2117,142 +2699,7 @@
       </w:pPr>
       <w:r>
         <w:rPr>
-          <w:sz w:val="20"/>
-          <w:szCs w:val="20"/>
-        </w:rPr>
-        <w:t>Projektvorschlag</w:t>
-      </w:r>
-    </w:p>
-    <w:p>
-      <w:pPr>
-        <w:pStyle w:val="V-Modell-XTStandard"/>
-        <w:spacing w:before="113"/>
-        <w:rPr>
-          <w:sz w:val="20"/>
-          <w:szCs w:val="20"/>
-        </w:rPr>
-      </w:pPr>
-      <w:r>
-        <w:rPr>
-          <w:sz w:val="20"/>
-          <w:szCs w:val="20"/>
-          <w:u w:val="single"/>
-        </w:rPr>
-        <w:t>Beschreibung:</w:t>
-      </w:r>
-    </w:p>
-    <w:p>
-      <w:pPr>
-        <w:pStyle w:val="V-Modell-XTStandard"/>
-        <w:rPr>
-          <w:sz w:val="20"/>
-          <w:szCs w:val="20"/>
-        </w:rPr>
-      </w:pPr>
-    </w:p>
-    <w:p>
-      <w:pPr>
-        <w:pStyle w:val="V-Modell-XTStandard"/>
-      </w:pPr>
-      <w:r>
-        <w:rPr>
-          <w:sz w:val="20"/>
-          <w:szCs w:val="20"/>
-        </w:rPr>
-        <w:t xml:space="preserve">Die im </w:t>
-      </w:r>
-      <w:r>
-        <w:rPr>
-          <w:color w:val="0000FF"/>
-          <w:sz w:val="20"/>
-          <w:szCs w:val="20"/>
-        </w:rPr>
-        <w:t>»Projektvorschlag</w:t>
-      </w:r>
-      <w:r>
-        <w:rPr>
-          <w:sz w:val="20"/>
-          <w:szCs w:val="20"/>
-        </w:rPr>
-        <w:t xml:space="preserve"> enthaltenen Informationen zu </w:t>
-      </w:r>
-      <w:r>
-        <w:rPr>
-          <w:color w:val="0000FF"/>
-          <w:sz w:val="20"/>
-          <w:szCs w:val="20"/>
-        </w:rPr>
-        <w:t>»Ausgangslage</w:t>
-      </w:r>
-      <w:r>
-        <w:rPr>
-          <w:sz w:val="20"/>
-          <w:szCs w:val="20"/>
-        </w:rPr>
-        <w:t xml:space="preserve">, bestehenden Rahmenbedingungen, Projektzielen, Systemvorstellungen und </w:t>
-      </w:r>
-      <w:r>
-        <w:rPr>
-          <w:color w:val="0000FF"/>
-          <w:sz w:val="20"/>
-          <w:szCs w:val="20"/>
-        </w:rPr>
-        <w:t>»Wirtschaftlichkeit</w:t>
-      </w:r>
-      <w:r>
-        <w:rPr>
-          <w:sz w:val="20"/>
-          <w:szCs w:val="20"/>
-        </w:rPr>
-        <w:t xml:space="preserve"> sind im </w:t>
-      </w:r>
-      <w:r>
-        <w:rPr>
-          <w:color w:val="0000FF"/>
-          <w:sz w:val="20"/>
-          <w:szCs w:val="20"/>
-        </w:rPr>
-        <w:t>»Projektauftrag</w:t>
-      </w:r>
-      <w:r>
-        <w:rPr>
-          <w:sz w:val="20"/>
-          <w:szCs w:val="20"/>
-        </w:rPr>
-        <w:t xml:space="preserve"> und im </w:t>
-      </w:r>
-      <w:r>
-        <w:rPr>
-          <w:color w:val="0000FF"/>
-          <w:sz w:val="20"/>
-          <w:szCs w:val="20"/>
-        </w:rPr>
-        <w:t>»Projekthandbuch</w:t>
-      </w:r>
-      <w:r>
-        <w:rPr>
-          <w:sz w:val="20"/>
-          <w:szCs w:val="20"/>
-        </w:rPr>
-        <w:t xml:space="preserve"> zu berücksichtigen. </w:t>
-      </w:r>
-    </w:p>
-    <w:p>
-      <w:pPr>
-        <w:pStyle w:val="V-Modell-XTStandard"/>
-      </w:pPr>
-    </w:p>
-    <w:p>
-      <w:pPr>
-        <w:pStyle w:val="V-Modell-XTStandard"/>
-        <w:rPr>
-          <w:sz w:val="20"/>
-          <w:szCs w:val="20"/>
-          <w:u w:val="single"/>
-        </w:rPr>
-      </w:pPr>
-      <w:r>
-        <w:rPr>
+          <w:rFonts w:ascii="Arial Narrow" w:hAnsi="Arial Narrow"/>
           <w:b/>
           <w:bCs/>
         </w:rPr>
@@ -2263,14 +2710,12 @@
       <w:pPr>
         <w:pStyle w:val="V-Modell-XTStandard"/>
         <w:rPr>
-          <w:sz w:val="20"/>
-          <w:szCs w:val="20"/>
-        </w:rPr>
-      </w:pPr>
-      <w:r>
-        <w:rPr>
-          <w:sz w:val="20"/>
-          <w:szCs w:val="20"/>
+          <w:rFonts w:ascii="Times New Roman" w:hAnsi="Times New Roman" w:cs="Times New Roman"/>
+        </w:rPr>
+      </w:pPr>
+      <w:r>
+        <w:rPr>
+          <w:rFonts w:ascii="Times New Roman" w:hAnsi="Times New Roman" w:cs="Times New Roman"/>
           <w:u w:val="single"/>
         </w:rPr>
         <w:t>Betroffene Produkte:</w:t>
@@ -2287,14 +2732,12 @@
           <w:tab w:val="left" w:pos="720"/>
         </w:tabs>
         <w:rPr>
-          <w:sz w:val="20"/>
-          <w:szCs w:val="20"/>
-        </w:rPr>
-      </w:pPr>
-      <w:r>
-        <w:rPr>
-          <w:sz w:val="20"/>
-          <w:szCs w:val="20"/>
+          <w:rFonts w:ascii="Times New Roman" w:hAnsi="Times New Roman" w:cs="Times New Roman"/>
+        </w:rPr>
+      </w:pPr>
+      <w:r>
+        <w:rPr>
+          <w:rFonts w:ascii="Times New Roman" w:hAnsi="Times New Roman" w:cs="Times New Roman"/>
         </w:rPr>
         <w:t>Projektauftrag</w:t>
       </w:r>
@@ -2310,14 +2753,12 @@
           <w:tab w:val="left" w:pos="720"/>
         </w:tabs>
         <w:rPr>
-          <w:sz w:val="20"/>
-          <w:szCs w:val="20"/>
-        </w:rPr>
-      </w:pPr>
-      <w:r>
-        <w:rPr>
-          <w:sz w:val="20"/>
-          <w:szCs w:val="20"/>
+          <w:rFonts w:ascii="Times New Roman" w:hAnsi="Times New Roman" w:cs="Times New Roman"/>
+        </w:rPr>
+      </w:pPr>
+      <w:r>
+        <w:rPr>
+          <w:rFonts w:ascii="Times New Roman" w:hAnsi="Times New Roman" w:cs="Times New Roman"/>
         </w:rPr>
         <w:t>Lastenheft (Anforderungen)</w:t>
       </w:r>
@@ -2333,15 +2774,13 @@
           <w:tab w:val="left" w:pos="720"/>
         </w:tabs>
         <w:rPr>
-          <w:sz w:val="20"/>
-          <w:szCs w:val="20"/>
+          <w:rFonts w:ascii="Times New Roman" w:hAnsi="Times New Roman" w:cs="Times New Roman"/>
           <w:u w:val="single"/>
         </w:rPr>
       </w:pPr>
       <w:r>
         <w:rPr>
-          <w:sz w:val="20"/>
-          <w:szCs w:val="20"/>
+          <w:rFonts w:ascii="Times New Roman" w:hAnsi="Times New Roman" w:cs="Times New Roman"/>
         </w:rPr>
         <w:t>Projektvorschlag</w:t>
       </w:r>
@@ -2351,14 +2790,12 @@
         <w:pStyle w:val="V-Modell-XTStandard"/>
         <w:spacing w:before="113"/>
         <w:rPr>
-          <w:sz w:val="20"/>
-          <w:szCs w:val="20"/>
-        </w:rPr>
-      </w:pPr>
-      <w:r>
-        <w:rPr>
-          <w:sz w:val="20"/>
-          <w:szCs w:val="20"/>
+          <w:rFonts w:ascii="Times New Roman" w:hAnsi="Times New Roman" w:cs="Times New Roman"/>
+        </w:rPr>
+      </w:pPr>
+      <w:r>
+        <w:rPr>
+          <w:rFonts w:ascii="Times New Roman" w:hAnsi="Times New Roman" w:cs="Times New Roman"/>
           <w:u w:val="single"/>
         </w:rPr>
         <w:t>Beschreibung:</w:t>
@@ -2368,82 +2805,76 @@
       <w:pPr>
         <w:pStyle w:val="V-Modell-XTStandard"/>
         <w:rPr>
-          <w:sz w:val="20"/>
-          <w:szCs w:val="20"/>
+          <w:rFonts w:ascii="Times New Roman" w:hAnsi="Times New Roman" w:cs="Times New Roman"/>
         </w:rPr>
       </w:pPr>
     </w:p>
     <w:p>
       <w:pPr>
         <w:pStyle w:val="V-Modell-XTStandard"/>
-      </w:pPr>
-      <w:r>
-        <w:rPr>
-          <w:sz w:val="20"/>
-          <w:szCs w:val="20"/>
+        <w:rPr>
+          <w:rFonts w:ascii="Times New Roman" w:hAnsi="Times New Roman" w:cs="Times New Roman"/>
+        </w:rPr>
+      </w:pPr>
+      <w:r>
+        <w:rPr>
+          <w:rFonts w:ascii="Times New Roman" w:hAnsi="Times New Roman" w:cs="Times New Roman"/>
         </w:rPr>
         <w:t xml:space="preserve">Im Produkt </w:t>
       </w:r>
       <w:r>
         <w:rPr>
+          <w:rFonts w:ascii="Times New Roman" w:hAnsi="Times New Roman" w:cs="Times New Roman"/>
           <w:color w:val="0000FF"/>
-          <w:sz w:val="20"/>
-          <w:szCs w:val="20"/>
         </w:rPr>
         <w:t>»Lastenheft (Anforderungen)</w:t>
       </w:r>
       <w:r>
         <w:rPr>
-          <w:sz w:val="20"/>
-          <w:szCs w:val="20"/>
+          <w:rFonts w:ascii="Times New Roman" w:hAnsi="Times New Roman" w:cs="Times New Roman"/>
         </w:rPr>
         <w:t xml:space="preserve"> bzw. </w:t>
       </w:r>
       <w:r>
         <w:rPr>
+          <w:rFonts w:ascii="Times New Roman" w:hAnsi="Times New Roman" w:cs="Times New Roman"/>
           <w:color w:val="0000FF"/>
-          <w:sz w:val="20"/>
-          <w:szCs w:val="20"/>
         </w:rPr>
         <w:t>»Lastenheft Gesamtprojekt</w:t>
       </w:r>
       <w:r>
         <w:rPr>
-          <w:sz w:val="20"/>
-          <w:szCs w:val="20"/>
+          <w:rFonts w:ascii="Times New Roman" w:hAnsi="Times New Roman" w:cs="Times New Roman"/>
         </w:rPr>
         <w:t xml:space="preserve"> sind die Rahmenbedingungen, die Systemidee und der Realisierungsplan aus dem </w:t>
       </w:r>
       <w:r>
         <w:rPr>
+          <w:rFonts w:ascii="Times New Roman" w:hAnsi="Times New Roman" w:cs="Times New Roman"/>
           <w:color w:val="0000FF"/>
-          <w:sz w:val="20"/>
-          <w:szCs w:val="20"/>
         </w:rPr>
         <w:t>»Projektvorschlag</w:t>
       </w:r>
       <w:r>
         <w:rPr>
-          <w:sz w:val="20"/>
-          <w:szCs w:val="20"/>
+          <w:rFonts w:ascii="Times New Roman" w:hAnsi="Times New Roman" w:cs="Times New Roman"/>
         </w:rPr>
         <w:t xml:space="preserve"> und dem </w:t>
       </w:r>
       <w:r>
         <w:rPr>
+          <w:rFonts w:ascii="Times New Roman" w:hAnsi="Times New Roman" w:cs="Times New Roman"/>
           <w:color w:val="0000FF"/>
-          <w:sz w:val="20"/>
-          <w:szCs w:val="20"/>
         </w:rPr>
         <w:t>»Projektauftrag</w:t>
       </w:r>
       <w:r>
         <w:rPr>
-          <w:sz w:val="20"/>
-          <w:szCs w:val="20"/>
-        </w:rPr>
-        <w:t xml:space="preserve"> zu berücksichtigen. </w:t>
-      </w:r>
+          <w:rFonts w:ascii="Times New Roman" w:hAnsi="Times New Roman" w:cs="Times New Roman"/>
+        </w:rPr>
+        <w:t xml:space="preserve"> zu berücksichtigen.</w:t>
+      </w:r>
+      <w:bookmarkEnd w:id="3"/>
     </w:p>
     <w:sectPr>
       <w:pgSz w:w="11906" w:h="16838"/>

</xml_diff>